<commit_message>
report generate Clinic Sessions and Source of Referral
</commit_message>
<xml_diff>
--- a/public/Report.docx
+++ b/public/Report.docx
@@ -57,8 +57,6 @@
         </w:rPr>
         <w:t>{data}</w:t>
       </w:r>
-      <w:bookmarkStart w:id="0" w:name="_GoBack"/>
-      <w:bookmarkEnd w:id="0"/>
       <w:r>
         <w:rPr>
           <w:rFonts w:ascii="Times New Roman" w:hAnsi="Times New Roman" w:cs="Times New Roman"/>
@@ -482,6 +480,12 @@
                 <w:rFonts w:ascii="Times New Roman" w:hAnsi="Times New Roman" w:cs="Times New Roman"/>
               </w:rPr>
             </w:pPr>
+            <w:r>
+              <w:rPr>
+                <w:rFonts w:ascii="Times New Roman" w:hAnsi="Times New Roman" w:cs="Times New Roman"/>
+              </w:rPr>
+              <w:t>{c_general}</w:t>
+            </w:r>
           </w:p>
         </w:tc>
       </w:tr>
@@ -521,6 +525,12 @@
                 <w:rFonts w:ascii="Times New Roman" w:hAnsi="Times New Roman" w:cs="Times New Roman"/>
               </w:rPr>
             </w:pPr>
+            <w:r>
+              <w:rPr>
+                <w:rFonts w:ascii="Times New Roman" w:hAnsi="Times New Roman" w:cs="Times New Roman"/>
+              </w:rPr>
+              <w:t>{c_child}</w:t>
+            </w:r>
           </w:p>
         </w:tc>
       </w:tr>
@@ -560,6 +570,24 @@
                 <w:rFonts w:ascii="Times New Roman" w:hAnsi="Times New Roman" w:cs="Times New Roman"/>
               </w:rPr>
             </w:pPr>
+            <w:r>
+              <w:rPr>
+                <w:rFonts w:ascii="Times New Roman" w:hAnsi="Times New Roman" w:cs="Times New Roman"/>
+              </w:rPr>
+              <w:t>{c_s</w:t>
+            </w:r>
+            <w:r>
+              <w:rPr>
+                <w:rFonts w:ascii="Times New Roman" w:hAnsi="Times New Roman" w:cs="Times New Roman"/>
+              </w:rPr>
+              <w:t>ubstance</w:t>
+            </w:r>
+            <w:r>
+              <w:rPr>
+                <w:rFonts w:ascii="Times New Roman" w:hAnsi="Times New Roman" w:cs="Times New Roman"/>
+              </w:rPr>
+              <w:t>}</w:t>
+            </w:r>
           </w:p>
         </w:tc>
       </w:tr>
@@ -599,6 +627,12 @@
                 <w:rFonts w:ascii="Times New Roman" w:hAnsi="Times New Roman" w:cs="Times New Roman"/>
               </w:rPr>
             </w:pPr>
+            <w:r>
+              <w:rPr>
+                <w:rFonts w:ascii="Times New Roman" w:hAnsi="Times New Roman" w:cs="Times New Roman"/>
+              </w:rPr>
+              <w:t>{c_gender}</w:t>
+            </w:r>
           </w:p>
         </w:tc>
       </w:tr>
@@ -638,6 +672,12 @@
                 <w:rFonts w:ascii="Times New Roman" w:hAnsi="Times New Roman" w:cs="Times New Roman"/>
               </w:rPr>
             </w:pPr>
+            <w:r>
+              <w:rPr>
+                <w:rFonts w:ascii="Times New Roman" w:hAnsi="Times New Roman" w:cs="Times New Roman"/>
+              </w:rPr>
+              <w:t>{c_elderly}</w:t>
+            </w:r>
           </w:p>
         </w:tc>
       </w:tr>
@@ -677,6 +717,12 @@
                 <w:rFonts w:ascii="Times New Roman" w:hAnsi="Times New Roman" w:cs="Times New Roman"/>
               </w:rPr>
             </w:pPr>
+            <w:r>
+              <w:rPr>
+                <w:rFonts w:ascii="Times New Roman" w:hAnsi="Times New Roman" w:cs="Times New Roman"/>
+              </w:rPr>
+              <w:t>{c_other}</w:t>
+            </w:r>
           </w:p>
         </w:tc>
       </w:tr>
@@ -708,8 +754,8 @@
         <w:tblLook w:val="04A0" w:firstRow="1" w:lastRow="0" w:firstColumn="1" w:lastColumn="0" w:noHBand="0" w:noVBand="1"/>
       </w:tblPr>
       <w:tblGrid>
-        <w:gridCol w:w="6498"/>
-        <w:gridCol w:w="1998"/>
+        <w:gridCol w:w="6492"/>
+        <w:gridCol w:w="2004"/>
       </w:tblGrid>
       <w:tr>
         <w:tc>
@@ -801,6 +847,30 @@
                 <w:rFonts w:ascii="Times New Roman" w:hAnsi="Times New Roman" w:cs="Times New Roman"/>
               </w:rPr>
             </w:pPr>
+            <w:r>
+              <w:rPr>
+                <w:rFonts w:ascii="Times New Roman" w:hAnsi="Times New Roman" w:cs="Times New Roman"/>
+              </w:rPr>
+              <w:t>{cnew_</w:t>
+            </w:r>
+            <w:r>
+              <w:rPr>
+                <w:rFonts w:ascii="Times New Roman" w:hAnsi="Times New Roman" w:cs="Times New Roman"/>
+              </w:rPr>
+              <w:t>c</w:t>
+            </w:r>
+            <w:r>
+              <w:rPr>
+                <w:rFonts w:ascii="Times New Roman" w:hAnsi="Times New Roman" w:cs="Times New Roman"/>
+              </w:rPr>
+              <w:t>onsultants</w:t>
+            </w:r>
+            <w:r>
+              <w:rPr>
+                <w:rFonts w:ascii="Times New Roman" w:hAnsi="Times New Roman" w:cs="Times New Roman"/>
+              </w:rPr>
+              <w:t>}</w:t>
+            </w:r>
           </w:p>
         </w:tc>
       </w:tr>
@@ -840,6 +910,12 @@
                 <w:rFonts w:ascii="Times New Roman" w:hAnsi="Times New Roman" w:cs="Times New Roman"/>
               </w:rPr>
             </w:pPr>
+            <w:r>
+              <w:rPr>
+                <w:rFonts w:ascii="Times New Roman" w:hAnsi="Times New Roman" w:cs="Times New Roman"/>
+              </w:rPr>
+              <w:t>{cnew_opd}</w:t>
+            </w:r>
           </w:p>
         </w:tc>
       </w:tr>
@@ -885,6 +961,12 @@
                 <w:rFonts w:ascii="Times New Roman" w:hAnsi="Times New Roman" w:cs="Times New Roman"/>
               </w:rPr>
             </w:pPr>
+            <w:r>
+              <w:rPr>
+                <w:rFonts w:ascii="Times New Roman" w:hAnsi="Times New Roman" w:cs="Times New Roman"/>
+              </w:rPr>
+              <w:t>{cnew_wards}</w:t>
+            </w:r>
           </w:p>
         </w:tc>
       </w:tr>
@@ -924,6 +1006,12 @@
                 <w:rFonts w:ascii="Times New Roman" w:hAnsi="Times New Roman" w:cs="Times New Roman"/>
               </w:rPr>
             </w:pPr>
+            <w:r>
+              <w:rPr>
+                <w:rFonts w:ascii="Times New Roman" w:hAnsi="Times New Roman" w:cs="Times New Roman"/>
+              </w:rPr>
+              <w:t>{cnew_health}</w:t>
+            </w:r>
           </w:p>
         </w:tc>
       </w:tr>
@@ -963,6 +1051,12 @@
                 <w:rFonts w:ascii="Times New Roman" w:hAnsi="Times New Roman" w:cs="Times New Roman"/>
               </w:rPr>
             </w:pPr>
+            <w:r>
+              <w:rPr>
+                <w:rFonts w:ascii="Times New Roman" w:hAnsi="Times New Roman" w:cs="Times New Roman"/>
+              </w:rPr>
+              <w:t>{cnew_public}</w:t>
+            </w:r>
           </w:p>
         </w:tc>
       </w:tr>
@@ -982,11 +1076,19 @@
                 <w:rFonts w:ascii="Times New Roman" w:hAnsi="Times New Roman" w:cs="Times New Roman"/>
               </w:rPr>
             </w:pPr>
-            <w:r>
-              <w:rPr>
-                <w:rFonts w:ascii="Times New Roman" w:hAnsi="Times New Roman" w:cs="Times New Roman"/>
-              </w:rPr>
-              <w:t>Community (relatives, friends, work places etc.)</w:t>
+            <w:bookmarkStart w:id="0" w:name="_GoBack"/>
+            <w:r>
+              <w:rPr>
+                <w:rFonts w:ascii="Times New Roman" w:hAnsi="Times New Roman" w:cs="Times New Roman"/>
+              </w:rPr>
+              <w:t xml:space="preserve">Community </w:t>
+            </w:r>
+            <w:bookmarkEnd w:id="0"/>
+            <w:r>
+              <w:rPr>
+                <w:rFonts w:ascii="Times New Roman" w:hAnsi="Times New Roman" w:cs="Times New Roman"/>
+              </w:rPr>
+              <w:t>(relatives, friends, work places etc.)</w:t>
             </w:r>
           </w:p>
         </w:tc>
@@ -1002,6 +1104,12 @@
                 <w:rFonts w:ascii="Times New Roman" w:hAnsi="Times New Roman" w:cs="Times New Roman"/>
               </w:rPr>
             </w:pPr>
+            <w:r>
+              <w:rPr>
+                <w:rFonts w:ascii="Times New Roman" w:hAnsi="Times New Roman" w:cs="Times New Roman"/>
+              </w:rPr>
+              <w:t>{cnew_community}</w:t>
+            </w:r>
           </w:p>
         </w:tc>
       </w:tr>
@@ -1041,6 +1149,12 @@
                 <w:rFonts w:ascii="Times New Roman" w:hAnsi="Times New Roman" w:cs="Times New Roman"/>
               </w:rPr>
             </w:pPr>
+            <w:r>
+              <w:rPr>
+                <w:rFonts w:ascii="Times New Roman" w:hAnsi="Times New Roman" w:cs="Times New Roman"/>
+              </w:rPr>
+              <w:t>{cnew_gps}</w:t>
+            </w:r>
           </w:p>
         </w:tc>
       </w:tr>
@@ -1080,6 +1194,12 @@
                 <w:rFonts w:ascii="Times New Roman" w:hAnsi="Times New Roman" w:cs="Times New Roman"/>
               </w:rPr>
             </w:pPr>
+            <w:r>
+              <w:rPr>
+                <w:rFonts w:ascii="Times New Roman" w:hAnsi="Times New Roman" w:cs="Times New Roman"/>
+              </w:rPr>
+              <w:t>{cnew_count}</w:t>
+            </w:r>
           </w:p>
         </w:tc>
       </w:tr>
@@ -1103,6 +1223,12 @@
               <w:rPr>
                 <w:rFonts w:ascii="Times New Roman" w:hAnsi="Times New Roman" w:cs="Times New Roman"/>
               </w:rPr>
+              <w:t xml:space="preserve"> </w:t>
+            </w:r>
+            <w:r>
+              <w:rPr>
+                <w:rFonts w:ascii="Times New Roman" w:hAnsi="Times New Roman" w:cs="Times New Roman"/>
+              </w:rPr>
               <w:t>Self-referrals</w:t>
             </w:r>
           </w:p>
@@ -1119,6 +1245,12 @@
                 <w:rFonts w:ascii="Times New Roman" w:hAnsi="Times New Roman" w:cs="Times New Roman"/>
               </w:rPr>
             </w:pPr>
+            <w:r>
+              <w:rPr>
+                <w:rFonts w:ascii="Times New Roman" w:hAnsi="Times New Roman" w:cs="Times New Roman"/>
+              </w:rPr>
+              <w:t>{cnew_ref}</w:t>
+            </w:r>
           </w:p>
         </w:tc>
       </w:tr>
@@ -1129,15 +1261,16 @@
           </w:tcPr>
           <w:p>
             <w:pPr>
-              <w:pStyle w:val="ListParagraph"/>
-              <w:numPr>
-                <w:ilvl w:val="1"/>
-                <w:numId w:val="2"/>
-              </w:numPr>
-              <w:rPr>
-                <w:rFonts w:ascii="Times New Roman" w:hAnsi="Times New Roman" w:cs="Times New Roman"/>
-              </w:rPr>
-            </w:pPr>
+              <w:rPr>
+                <w:rFonts w:ascii="Times New Roman" w:hAnsi="Times New Roman" w:cs="Times New Roman"/>
+              </w:rPr>
+            </w:pPr>
+            <w:r>
+              <w:rPr>
+                <w:rFonts w:ascii="Times New Roman" w:hAnsi="Times New Roman" w:cs="Times New Roman"/>
+              </w:rPr>
+              <w:t xml:space="preserve">2.10. </w:t>
+            </w:r>
             <w:r>
               <w:rPr>
                 <w:rFonts w:ascii="Times New Roman" w:hAnsi="Times New Roman" w:cs="Times New Roman"/>
@@ -1158,6 +1291,12 @@
                 <w:rFonts w:ascii="Times New Roman" w:hAnsi="Times New Roman" w:cs="Times New Roman"/>
               </w:rPr>
             </w:pPr>
+            <w:r>
+              <w:rPr>
+                <w:rFonts w:ascii="Times New Roman" w:hAnsi="Times New Roman" w:cs="Times New Roman"/>
+              </w:rPr>
+              <w:t>{cnew_other}</w:t>
+            </w:r>
           </w:p>
         </w:tc>
       </w:tr>

</xml_diff>

<commit_message>
date set for report
</commit_message>
<xml_diff>
--- a/public/Report.docx
+++ b/public/Report.docx
@@ -55,20 +55,6 @@
           <w:rFonts w:ascii="Times New Roman" w:hAnsi="Times New Roman" w:cs="Times New Roman"/>
           <w:bdr w:val="single" w:sz="4" w:space="0" w:color="auto"/>
         </w:rPr>
-        <w:t>{data}</w:t>
-      </w:r>
-      <w:r>
-        <w:rPr>
-          <w:rFonts w:ascii="Times New Roman" w:hAnsi="Times New Roman" w:cs="Times New Roman"/>
-          <w:bdr w:val="single" w:sz="4" w:space="0" w:color="auto"/>
-        </w:rPr>
-        <w:tab/>
-      </w:r>
-      <w:r>
-        <w:rPr>
-          <w:rFonts w:ascii="Times New Roman" w:hAnsi="Times New Roman" w:cs="Times New Roman"/>
-          <w:bdr w:val="single" w:sz="4" w:space="0" w:color="auto"/>
-        </w:rPr>
         <w:tab/>
       </w:r>
       <w:r>
@@ -126,6 +112,49 @@
         </w:rPr>
         <w:tab/>
       </w:r>
+    </w:p>
+    <w:p>
+      <w:pPr>
+        <w:rPr>
+          <w:rFonts w:ascii="Times New Roman" w:hAnsi="Times New Roman" w:cs="Times New Roman"/>
+          <w:bdr w:val="single" w:sz="4" w:space="0" w:color="auto"/>
+        </w:rPr>
+      </w:pPr>
+      <w:r>
+        <w:rPr>
+          <w:rFonts w:ascii="Times New Roman" w:hAnsi="Times New Roman" w:cs="Times New Roman"/>
+        </w:rPr>
+        <w:t xml:space="preserve">Filters the </w:t>
+      </w:r>
+      <w:proofErr w:type="gramStart"/>
+      <w:r>
+        <w:rPr>
+          <w:rFonts w:ascii="Times New Roman" w:hAnsi="Times New Roman" w:cs="Times New Roman"/>
+        </w:rPr>
+        <w:t>data</w:t>
+      </w:r>
+      <w:r>
+        <w:rPr>
+          <w:rFonts w:ascii="Times New Roman" w:hAnsi="Times New Roman" w:cs="Times New Roman"/>
+        </w:rPr>
+        <w:t xml:space="preserve"> :</w:t>
+      </w:r>
+      <w:proofErr w:type="gramEnd"/>
+      <w:r>
+        <w:rPr>
+          <w:rFonts w:ascii="Times New Roman" w:hAnsi="Times New Roman" w:cs="Times New Roman"/>
+        </w:rPr>
+        <w:t xml:space="preserve"> </w:t>
+      </w:r>
+      <w:r>
+        <w:rPr>
+          <w:rFonts w:ascii="Times New Roman" w:hAnsi="Times New Roman" w:cs="Times New Roman"/>
+          <w:u w:val="dotted"/>
+        </w:rPr>
+        <w:t>{date}</w:t>
+      </w:r>
+      <w:bookmarkStart w:id="0" w:name="_GoBack"/>
+      <w:bookmarkEnd w:id="0"/>
     </w:p>
     <w:p>
       <w:pPr>
@@ -496,7 +525,21 @@
               <w:rPr>
                 <w:rFonts w:ascii="Times New Roman" w:hAnsi="Times New Roman" w:cs="Times New Roman"/>
               </w:rPr>
-              <w:t>{c_general}</w:t>
+              <w:t>{</w:t>
+            </w:r>
+            <w:proofErr w:type="spellStart"/>
+            <w:r>
+              <w:rPr>
+                <w:rFonts w:ascii="Times New Roman" w:hAnsi="Times New Roman" w:cs="Times New Roman"/>
+              </w:rPr>
+              <w:t>c_general</w:t>
+            </w:r>
+            <w:proofErr w:type="spellEnd"/>
+            <w:r>
+              <w:rPr>
+                <w:rFonts w:ascii="Times New Roman" w:hAnsi="Times New Roman" w:cs="Times New Roman"/>
+              </w:rPr>
+              <w:t>}</w:t>
             </w:r>
           </w:p>
         </w:tc>
@@ -541,7 +584,21 @@
               <w:rPr>
                 <w:rFonts w:ascii="Times New Roman" w:hAnsi="Times New Roman" w:cs="Times New Roman"/>
               </w:rPr>
-              <w:t>{c_child}</w:t>
+              <w:t>{</w:t>
+            </w:r>
+            <w:proofErr w:type="spellStart"/>
+            <w:r>
+              <w:rPr>
+                <w:rFonts w:ascii="Times New Roman" w:hAnsi="Times New Roman" w:cs="Times New Roman"/>
+              </w:rPr>
+              <w:t>c_child</w:t>
+            </w:r>
+            <w:proofErr w:type="spellEnd"/>
+            <w:r>
+              <w:rPr>
+                <w:rFonts w:ascii="Times New Roman" w:hAnsi="Times New Roman" w:cs="Times New Roman"/>
+              </w:rPr>
+              <w:t>}</w:t>
             </w:r>
           </w:p>
         </w:tc>
@@ -586,7 +643,14 @@
               <w:rPr>
                 <w:rFonts w:ascii="Times New Roman" w:hAnsi="Times New Roman" w:cs="Times New Roman"/>
               </w:rPr>
-              <w:t>{c_s</w:t>
+              <w:t>{</w:t>
+            </w:r>
+            <w:proofErr w:type="spellStart"/>
+            <w:r>
+              <w:rPr>
+                <w:rFonts w:ascii="Times New Roman" w:hAnsi="Times New Roman" w:cs="Times New Roman"/>
+              </w:rPr>
+              <w:t>c_s</w:t>
             </w:r>
             <w:r>
               <w:rPr>
@@ -594,6 +658,7 @@
               </w:rPr>
               <w:t>ubstance</w:t>
             </w:r>
+            <w:proofErr w:type="spellEnd"/>
             <w:r>
               <w:rPr>
                 <w:rFonts w:ascii="Times New Roman" w:hAnsi="Times New Roman" w:cs="Times New Roman"/>
@@ -643,7 +708,21 @@
               <w:rPr>
                 <w:rFonts w:ascii="Times New Roman" w:hAnsi="Times New Roman" w:cs="Times New Roman"/>
               </w:rPr>
-              <w:t>{c_gender}</w:t>
+              <w:t>{</w:t>
+            </w:r>
+            <w:proofErr w:type="spellStart"/>
+            <w:r>
+              <w:rPr>
+                <w:rFonts w:ascii="Times New Roman" w:hAnsi="Times New Roman" w:cs="Times New Roman"/>
+              </w:rPr>
+              <w:t>c_gender</w:t>
+            </w:r>
+            <w:proofErr w:type="spellEnd"/>
+            <w:r>
+              <w:rPr>
+                <w:rFonts w:ascii="Times New Roman" w:hAnsi="Times New Roman" w:cs="Times New Roman"/>
+              </w:rPr>
+              <w:t>}</w:t>
             </w:r>
           </w:p>
         </w:tc>
@@ -688,7 +767,21 @@
               <w:rPr>
                 <w:rFonts w:ascii="Times New Roman" w:hAnsi="Times New Roman" w:cs="Times New Roman"/>
               </w:rPr>
-              <w:t>{c_elderly}</w:t>
+              <w:t>{</w:t>
+            </w:r>
+            <w:proofErr w:type="spellStart"/>
+            <w:r>
+              <w:rPr>
+                <w:rFonts w:ascii="Times New Roman" w:hAnsi="Times New Roman" w:cs="Times New Roman"/>
+              </w:rPr>
+              <w:t>c_elderly</w:t>
+            </w:r>
+            <w:proofErr w:type="spellEnd"/>
+            <w:r>
+              <w:rPr>
+                <w:rFonts w:ascii="Times New Roman" w:hAnsi="Times New Roman" w:cs="Times New Roman"/>
+              </w:rPr>
+              <w:t>}</w:t>
             </w:r>
           </w:p>
         </w:tc>
@@ -733,7 +826,21 @@
               <w:rPr>
                 <w:rFonts w:ascii="Times New Roman" w:hAnsi="Times New Roman" w:cs="Times New Roman"/>
               </w:rPr>
-              <w:t>{c_other}</w:t>
+              <w:t>{</w:t>
+            </w:r>
+            <w:proofErr w:type="spellStart"/>
+            <w:r>
+              <w:rPr>
+                <w:rFonts w:ascii="Times New Roman" w:hAnsi="Times New Roman" w:cs="Times New Roman"/>
+              </w:rPr>
+              <w:t>c_other</w:t>
+            </w:r>
+            <w:proofErr w:type="spellEnd"/>
+            <w:r>
+              <w:rPr>
+                <w:rFonts w:ascii="Times New Roman" w:hAnsi="Times New Roman" w:cs="Times New Roman"/>
+              </w:rPr>
+              <w:t>}</w:t>
             </w:r>
           </w:p>
         </w:tc>
@@ -863,7 +970,14 @@
               <w:rPr>
                 <w:rFonts w:ascii="Times New Roman" w:hAnsi="Times New Roman" w:cs="Times New Roman"/>
               </w:rPr>
-              <w:t>{cnew_</w:t>
+              <w:t>{</w:t>
+            </w:r>
+            <w:proofErr w:type="spellStart"/>
+            <w:r>
+              <w:rPr>
+                <w:rFonts w:ascii="Times New Roman" w:hAnsi="Times New Roman" w:cs="Times New Roman"/>
+              </w:rPr>
+              <w:t>cnew_</w:t>
             </w:r>
             <w:r>
               <w:rPr>
@@ -875,7 +989,14 @@
               <w:rPr>
                 <w:rFonts w:ascii="Times New Roman" w:hAnsi="Times New Roman" w:cs="Times New Roman"/>
               </w:rPr>
-              <w:t>onsultants}</w:t>
+              <w:t>onsultants</w:t>
+            </w:r>
+            <w:proofErr w:type="spellEnd"/>
+            <w:r>
+              <w:rPr>
+                <w:rFonts w:ascii="Times New Roman" w:hAnsi="Times New Roman" w:cs="Times New Roman"/>
+              </w:rPr>
+              <w:t>}</w:t>
             </w:r>
           </w:p>
         </w:tc>
@@ -920,7 +1041,21 @@
               <w:rPr>
                 <w:rFonts w:ascii="Times New Roman" w:hAnsi="Times New Roman" w:cs="Times New Roman"/>
               </w:rPr>
-              <w:t>{cnew_opd}</w:t>
+              <w:t>{</w:t>
+            </w:r>
+            <w:proofErr w:type="spellStart"/>
+            <w:r>
+              <w:rPr>
+                <w:rFonts w:ascii="Times New Roman" w:hAnsi="Times New Roman" w:cs="Times New Roman"/>
+              </w:rPr>
+              <w:t>cnew_opd</w:t>
+            </w:r>
+            <w:proofErr w:type="spellEnd"/>
+            <w:r>
+              <w:rPr>
+                <w:rFonts w:ascii="Times New Roman" w:hAnsi="Times New Roman" w:cs="Times New Roman"/>
+              </w:rPr>
+              <w:t>}</w:t>
             </w:r>
           </w:p>
         </w:tc>
@@ -971,7 +1106,21 @@
               <w:rPr>
                 <w:rFonts w:ascii="Times New Roman" w:hAnsi="Times New Roman" w:cs="Times New Roman"/>
               </w:rPr>
-              <w:t>{cnew_wards}</w:t>
+              <w:t>{</w:t>
+            </w:r>
+            <w:proofErr w:type="spellStart"/>
+            <w:r>
+              <w:rPr>
+                <w:rFonts w:ascii="Times New Roman" w:hAnsi="Times New Roman" w:cs="Times New Roman"/>
+              </w:rPr>
+              <w:t>cnew_wards</w:t>
+            </w:r>
+            <w:proofErr w:type="spellEnd"/>
+            <w:r>
+              <w:rPr>
+                <w:rFonts w:ascii="Times New Roman" w:hAnsi="Times New Roman" w:cs="Times New Roman"/>
+              </w:rPr>
+              <w:t>}</w:t>
             </w:r>
           </w:p>
         </w:tc>
@@ -1016,7 +1165,21 @@
               <w:rPr>
                 <w:rFonts w:ascii="Times New Roman" w:hAnsi="Times New Roman" w:cs="Times New Roman"/>
               </w:rPr>
-              <w:t>{cnew_health}</w:t>
+              <w:t>{</w:t>
+            </w:r>
+            <w:proofErr w:type="spellStart"/>
+            <w:r>
+              <w:rPr>
+                <w:rFonts w:ascii="Times New Roman" w:hAnsi="Times New Roman" w:cs="Times New Roman"/>
+              </w:rPr>
+              <w:t>cnew_health</w:t>
+            </w:r>
+            <w:proofErr w:type="spellEnd"/>
+            <w:r>
+              <w:rPr>
+                <w:rFonts w:ascii="Times New Roman" w:hAnsi="Times New Roman" w:cs="Times New Roman"/>
+              </w:rPr>
+              <w:t>}</w:t>
             </w:r>
           </w:p>
         </w:tc>
@@ -1061,7 +1224,21 @@
               <w:rPr>
                 <w:rFonts w:ascii="Times New Roman" w:hAnsi="Times New Roman" w:cs="Times New Roman"/>
               </w:rPr>
-              <w:t>{cnew_public}</w:t>
+              <w:t>{</w:t>
+            </w:r>
+            <w:proofErr w:type="spellStart"/>
+            <w:r>
+              <w:rPr>
+                <w:rFonts w:ascii="Times New Roman" w:hAnsi="Times New Roman" w:cs="Times New Roman"/>
+              </w:rPr>
+              <w:t>cnew_public</w:t>
+            </w:r>
+            <w:proofErr w:type="spellEnd"/>
+            <w:r>
+              <w:rPr>
+                <w:rFonts w:ascii="Times New Roman" w:hAnsi="Times New Roman" w:cs="Times New Roman"/>
+              </w:rPr>
+              <w:t>}</w:t>
             </w:r>
           </w:p>
         </w:tc>
@@ -1106,7 +1283,21 @@
               <w:rPr>
                 <w:rFonts w:ascii="Times New Roman" w:hAnsi="Times New Roman" w:cs="Times New Roman"/>
               </w:rPr>
-              <w:t>{cnew_community}</w:t>
+              <w:t>{</w:t>
+            </w:r>
+            <w:proofErr w:type="spellStart"/>
+            <w:r>
+              <w:rPr>
+                <w:rFonts w:ascii="Times New Roman" w:hAnsi="Times New Roman" w:cs="Times New Roman"/>
+              </w:rPr>
+              <w:t>cnew_community</w:t>
+            </w:r>
+            <w:proofErr w:type="spellEnd"/>
+            <w:r>
+              <w:rPr>
+                <w:rFonts w:ascii="Times New Roman" w:hAnsi="Times New Roman" w:cs="Times New Roman"/>
+              </w:rPr>
+              <w:t>}</w:t>
             </w:r>
           </w:p>
         </w:tc>
@@ -1151,7 +1342,21 @@
               <w:rPr>
                 <w:rFonts w:ascii="Times New Roman" w:hAnsi="Times New Roman" w:cs="Times New Roman"/>
               </w:rPr>
-              <w:t>{cnew_gps}</w:t>
+              <w:t>{</w:t>
+            </w:r>
+            <w:proofErr w:type="spellStart"/>
+            <w:r>
+              <w:rPr>
+                <w:rFonts w:ascii="Times New Roman" w:hAnsi="Times New Roman" w:cs="Times New Roman"/>
+              </w:rPr>
+              <w:t>cnew_gps</w:t>
+            </w:r>
+            <w:proofErr w:type="spellEnd"/>
+            <w:r>
+              <w:rPr>
+                <w:rFonts w:ascii="Times New Roman" w:hAnsi="Times New Roman" w:cs="Times New Roman"/>
+              </w:rPr>
+              <w:t>}</w:t>
             </w:r>
           </w:p>
         </w:tc>
@@ -1196,7 +1401,21 @@
               <w:rPr>
                 <w:rFonts w:ascii="Times New Roman" w:hAnsi="Times New Roman" w:cs="Times New Roman"/>
               </w:rPr>
-              <w:t>{cnew_count}</w:t>
+              <w:t>{</w:t>
+            </w:r>
+            <w:proofErr w:type="spellStart"/>
+            <w:r>
+              <w:rPr>
+                <w:rFonts w:ascii="Times New Roman" w:hAnsi="Times New Roman" w:cs="Times New Roman"/>
+              </w:rPr>
+              <w:t>cnew_count</w:t>
+            </w:r>
+            <w:proofErr w:type="spellEnd"/>
+            <w:r>
+              <w:rPr>
+                <w:rFonts w:ascii="Times New Roman" w:hAnsi="Times New Roman" w:cs="Times New Roman"/>
+              </w:rPr>
+              <w:t>}</w:t>
             </w:r>
           </w:p>
         </w:tc>
@@ -1223,6 +1442,7 @@
               </w:rPr>
               <w:t xml:space="preserve"> </w:t>
             </w:r>
+            <w:proofErr w:type="spellStart"/>
             <w:r>
               <w:rPr>
                 <w:rFonts w:ascii="Times New Roman" w:hAnsi="Times New Roman" w:cs="Times New Roman"/>
@@ -1241,6 +1461,7 @@
               </w:rPr>
               <w:t>referrals</w:t>
             </w:r>
+            <w:proofErr w:type="spellEnd"/>
           </w:p>
         </w:tc>
         <w:tc>
@@ -1259,7 +1480,21 @@
               <w:rPr>
                 <w:rFonts w:ascii="Times New Roman" w:hAnsi="Times New Roman" w:cs="Times New Roman"/>
               </w:rPr>
-              <w:t>{cnew_ref}</w:t>
+              <w:t>{</w:t>
+            </w:r>
+            <w:proofErr w:type="spellStart"/>
+            <w:r>
+              <w:rPr>
+                <w:rFonts w:ascii="Times New Roman" w:hAnsi="Times New Roman" w:cs="Times New Roman"/>
+              </w:rPr>
+              <w:t>cnew_ref</w:t>
+            </w:r>
+            <w:proofErr w:type="spellEnd"/>
+            <w:r>
+              <w:rPr>
+                <w:rFonts w:ascii="Times New Roman" w:hAnsi="Times New Roman" w:cs="Times New Roman"/>
+              </w:rPr>
+              <w:t>}</w:t>
             </w:r>
           </w:p>
         </w:tc>
@@ -1305,7 +1540,21 @@
               <w:rPr>
                 <w:rFonts w:ascii="Times New Roman" w:hAnsi="Times New Roman" w:cs="Times New Roman"/>
               </w:rPr>
-              <w:t>{cnew_other}</w:t>
+              <w:t>{</w:t>
+            </w:r>
+            <w:proofErr w:type="spellStart"/>
+            <w:r>
+              <w:rPr>
+                <w:rFonts w:ascii="Times New Roman" w:hAnsi="Times New Roman" w:cs="Times New Roman"/>
+              </w:rPr>
+              <w:t>cnew_other</w:t>
+            </w:r>
+            <w:proofErr w:type="spellEnd"/>
+            <w:r>
+              <w:rPr>
+                <w:rFonts w:ascii="Times New Roman" w:hAnsi="Times New Roman" w:cs="Times New Roman"/>
+              </w:rPr>
+              <w:t>}</w:t>
             </w:r>
           </w:p>
         </w:tc>
@@ -1491,15 +1740,16 @@
                 <w:b/>
                 <w:bCs/>
               </w:rPr>
-              <w:t>No. of Follow</w:t>
-            </w:r>
+              <w:t xml:space="preserve">No. of </w:t>
+            </w:r>
+            <w:proofErr w:type="spellStart"/>
             <w:r>
               <w:rPr>
                 <w:rFonts w:ascii="Times New Roman" w:hAnsi="Times New Roman" w:cs="Times New Roman"/>
                 <w:b/>
                 <w:bCs/>
               </w:rPr>
-              <w:t>_</w:t>
+              <w:t>Follow</w:t>
             </w:r>
             <w:r>
               <w:rPr>
@@ -1507,7 +1757,24 @@
                 <w:b/>
                 <w:bCs/>
               </w:rPr>
-              <w:t>up Visits</w:t>
+              <w:t>_</w:t>
+            </w:r>
+            <w:r>
+              <w:rPr>
+                <w:rFonts w:ascii="Times New Roman" w:hAnsi="Times New Roman" w:cs="Times New Roman"/>
+                <w:b/>
+                <w:bCs/>
+              </w:rPr>
+              <w:t>up</w:t>
+            </w:r>
+            <w:proofErr w:type="spellEnd"/>
+            <w:r>
+              <w:rPr>
+                <w:rFonts w:ascii="Times New Roman" w:hAnsi="Times New Roman" w:cs="Times New Roman"/>
+                <w:b/>
+                <w:bCs/>
+              </w:rPr>
+              <w:t xml:space="preserve"> Visits</w:t>
             </w:r>
           </w:p>
         </w:tc>
@@ -2444,14 +2711,8 @@
               <w:rPr>
                 <w:rFonts w:ascii="Times New Roman" w:hAnsi="Times New Roman" w:cs="Times New Roman"/>
               </w:rPr>
-              <w:t xml:space="preserve">Mental and behavioral </w:t>
-            </w:r>
-            <w:r>
-              <w:rPr>
-                <w:rFonts w:ascii="Times New Roman" w:hAnsi="Times New Roman" w:cs="Times New Roman"/>
-              </w:rPr>
               <w:lastRenderedPageBreak/>
-              <w:t>disorders due to use of Alcohol</w:t>
+              <w:t>Mental and behavioral disorders due to use of Alcohol</w:t>
             </w:r>
           </w:p>
         </w:tc>
@@ -2471,7 +2732,6 @@
               <w:rPr>
                 <w:rFonts w:ascii="Times New Roman" w:hAnsi="Times New Roman" w:cs="Times New Roman"/>
               </w:rPr>
-              <w:lastRenderedPageBreak/>
               <w:t>F10</w:t>
             </w:r>
           </w:p>
@@ -2705,7 +2965,6 @@
               <w:rPr>
                 <w:rFonts w:ascii="Times New Roman" w:hAnsi="Times New Roman" w:cs="Times New Roman"/>
               </w:rPr>
-              <w:lastRenderedPageBreak/>
               <w:t>Mental and behavioral disorders due to use of Opioids</w:t>
             </w:r>
           </w:p>
@@ -11056,7 +11315,14 @@
         <w:rPr>
           <w:rFonts w:ascii="Times New Roman" w:hAnsi="Times New Roman" w:cs="Times New Roman"/>
         </w:rPr>
-        <w:t>Suicides/self</w:t>
+        <w:t>Suicides/</w:t>
+      </w:r>
+      <w:proofErr w:type="spellStart"/>
+      <w:r>
+        <w:rPr>
+          <w:rFonts w:ascii="Times New Roman" w:hAnsi="Times New Roman" w:cs="Times New Roman"/>
+        </w:rPr>
+        <w:t>self</w:t>
       </w:r>
       <w:r>
         <w:rPr>
@@ -11068,7 +11334,14 @@
         <w:rPr>
           <w:rFonts w:ascii="Times New Roman" w:hAnsi="Times New Roman" w:cs="Times New Roman"/>
         </w:rPr>
-        <w:t>harm/abuse/violence</w:t>
+        <w:t>harm</w:t>
+      </w:r>
+      <w:proofErr w:type="spellEnd"/>
+      <w:r>
+        <w:rPr>
+          <w:rFonts w:ascii="Times New Roman" w:hAnsi="Times New Roman" w:cs="Times New Roman"/>
+        </w:rPr>
+        <w:t>/abuse/violence</w:t>
       </w:r>
     </w:p>
     <w:tbl>
@@ -11389,7 +11662,14 @@
               <w:rPr>
                 <w:rFonts w:ascii="Times New Roman" w:hAnsi="Times New Roman" w:cs="Times New Roman"/>
               </w:rPr>
-              <w:t>Deliberate self</w:t>
+              <w:t xml:space="preserve">Deliberate </w:t>
+            </w:r>
+            <w:proofErr w:type="spellStart"/>
+            <w:r>
+              <w:rPr>
+                <w:rFonts w:ascii="Times New Roman" w:hAnsi="Times New Roman" w:cs="Times New Roman"/>
+              </w:rPr>
+              <w:t>self</w:t>
             </w:r>
             <w:r>
               <w:rPr>
@@ -11401,7 +11681,14 @@
               <w:rPr>
                 <w:rFonts w:ascii="Times New Roman" w:hAnsi="Times New Roman" w:cs="Times New Roman"/>
               </w:rPr>
-              <w:t>harm/Attempted suicides</w:t>
+              <w:t>harm</w:t>
+            </w:r>
+            <w:proofErr w:type="spellEnd"/>
+            <w:r>
+              <w:rPr>
+                <w:rFonts w:ascii="Times New Roman" w:hAnsi="Times New Roman" w:cs="Times New Roman"/>
+              </w:rPr>
+              <w:t>/Attempted suicides</w:t>
             </w:r>
           </w:p>
         </w:tc>
@@ -11824,8 +12111,6 @@
           <w:rFonts w:ascii="Times New Roman" w:hAnsi="Times New Roman" w:cs="Times New Roman"/>
         </w:rPr>
       </w:pPr>
-      <w:bookmarkStart w:id="0" w:name="_GoBack"/>
-      <w:bookmarkEnd w:id="0"/>
     </w:p>
     <w:p>
       <w:pPr>
@@ -11869,7 +12154,14 @@
         <w:rPr>
           <w:rFonts w:ascii="Times New Roman" w:hAnsi="Times New Roman" w:cs="Times New Roman"/>
         </w:rPr>
-        <w:t>Community Treatment Program</w:t>
+        <w:t xml:space="preserve">Community Treatment </w:t>
+      </w:r>
+      <w:proofErr w:type="spellStart"/>
+      <w:r>
+        <w:rPr>
+          <w:rFonts w:ascii="Times New Roman" w:hAnsi="Times New Roman" w:cs="Times New Roman"/>
+        </w:rPr>
+        <w:t>Program</w:t>
       </w:r>
       <w:r>
         <w:rPr>
@@ -11883,6 +12175,7 @@
         </w:rPr>
         <w:t>s</w:t>
       </w:r>
+      <w:proofErr w:type="spellEnd"/>
     </w:p>
     <w:tbl>
       <w:tblPr>
@@ -11911,6 +12204,7 @@
                 <w:bCs/>
               </w:rPr>
             </w:pPr>
+            <w:proofErr w:type="spellStart"/>
             <w:r>
               <w:rPr>
                 <w:rFonts w:ascii="Times New Roman" w:hAnsi="Times New Roman" w:cs="Times New Roman"/>
@@ -11927,6 +12221,7 @@
               </w:rPr>
               <w:t>me</w:t>
             </w:r>
+            <w:proofErr w:type="spellEnd"/>
             <w:r>
               <w:rPr>
                 <w:rFonts w:ascii="Times New Roman" w:hAnsi="Times New Roman" w:cs="Times New Roman"/>
@@ -11985,6 +12280,7 @@
               </w:rPr>
               <w:t xml:space="preserve">Depot injection </w:t>
             </w:r>
+            <w:proofErr w:type="spellStart"/>
             <w:r>
               <w:rPr>
                 <w:rFonts w:ascii="Times New Roman" w:hAnsi="Times New Roman" w:cs="Times New Roman"/>
@@ -11997,6 +12293,7 @@
               </w:rPr>
               <w:t>me</w:t>
             </w:r>
+            <w:proofErr w:type="spellEnd"/>
             <w:r>
               <w:rPr>
                 <w:rFonts w:ascii="Times New Roman" w:hAnsi="Times New Roman" w:cs="Times New Roman"/>
@@ -12086,6 +12383,7 @@
         </w:rPr>
         <w:t xml:space="preserve">Mental Health Promotion/Training/Awareness </w:t>
       </w:r>
+      <w:proofErr w:type="spellStart"/>
       <w:r>
         <w:rPr>
           <w:rFonts w:ascii="Times New Roman" w:hAnsi="Times New Roman" w:cs="Times New Roman"/>
@@ -12104,6 +12402,7 @@
         </w:rPr>
         <w:t>s</w:t>
       </w:r>
+      <w:proofErr w:type="spellEnd"/>
       <w:r>
         <w:rPr>
           <w:rFonts w:ascii="Times New Roman" w:hAnsi="Times New Roman" w:cs="Times New Roman"/>
@@ -13368,7 +13667,14 @@
         <w:rPr>
           <w:rFonts w:ascii="Times New Roman" w:hAnsi="Times New Roman" w:cs="Times New Roman"/>
         </w:rPr>
-        <w:t>Service Utilization at Special Centre</w:t>
+        <w:t xml:space="preserve">Service Utilization at Special </w:t>
+      </w:r>
+      <w:proofErr w:type="spellStart"/>
+      <w:r>
+        <w:rPr>
+          <w:rFonts w:ascii="Times New Roman" w:hAnsi="Times New Roman" w:cs="Times New Roman"/>
+        </w:rPr>
+        <w:t>Centre</w:t>
       </w:r>
       <w:r>
         <w:rPr>
@@ -13376,6 +13682,7 @@
         </w:rPr>
         <w:t>s</w:t>
       </w:r>
+      <w:proofErr w:type="spellEnd"/>
       <w:r>
         <w:rPr>
           <w:rFonts w:ascii="Times New Roman" w:hAnsi="Times New Roman" w:cs="Times New Roman"/>
@@ -13545,8 +13852,16 @@
               <w:rPr>
                 <w:rFonts w:ascii="Times New Roman" w:hAnsi="Times New Roman" w:cs="Times New Roman"/>
               </w:rPr>
-              <w:t>Day centres</w:t>
-            </w:r>
+              <w:t xml:space="preserve">Day </w:t>
+            </w:r>
+            <w:proofErr w:type="spellStart"/>
+            <w:r>
+              <w:rPr>
+                <w:rFonts w:ascii="Times New Roman" w:hAnsi="Times New Roman" w:cs="Times New Roman"/>
+              </w:rPr>
+              <w:t>centres</w:t>
+            </w:r>
+            <w:proofErr w:type="spellEnd"/>
           </w:p>
         </w:tc>
         <w:tc>
@@ -13584,8 +13899,16 @@
               <w:rPr>
                 <w:rFonts w:ascii="Times New Roman" w:hAnsi="Times New Roman" w:cs="Times New Roman"/>
               </w:rPr>
-              <w:t>Alcohol Rehabilitation Centres</w:t>
-            </w:r>
+              <w:t xml:space="preserve">Alcohol Rehabilitation </w:t>
+            </w:r>
+            <w:proofErr w:type="spellStart"/>
+            <w:r>
+              <w:rPr>
+                <w:rFonts w:ascii="Times New Roman" w:hAnsi="Times New Roman" w:cs="Times New Roman"/>
+              </w:rPr>
+              <w:t>Centres</w:t>
+            </w:r>
+            <w:proofErr w:type="spellEnd"/>
           </w:p>
         </w:tc>
         <w:tc>
@@ -13623,8 +13946,16 @@
               <w:rPr>
                 <w:rFonts w:ascii="Times New Roman" w:hAnsi="Times New Roman" w:cs="Times New Roman"/>
               </w:rPr>
-              <w:t>Community Support Centres</w:t>
-            </w:r>
+              <w:t xml:space="preserve">Community Support </w:t>
+            </w:r>
+            <w:proofErr w:type="spellStart"/>
+            <w:r>
+              <w:rPr>
+                <w:rFonts w:ascii="Times New Roman" w:hAnsi="Times New Roman" w:cs="Times New Roman"/>
+              </w:rPr>
+              <w:t>Centres</w:t>
+            </w:r>
+            <w:proofErr w:type="spellEnd"/>
           </w:p>
         </w:tc>
         <w:tc>
@@ -13862,7 +14193,21 @@
         <w:rPr>
           <w:rFonts w:ascii="Times New Roman" w:hAnsi="Times New Roman" w:cs="Times New Roman"/>
         </w:rPr>
-        <w:t>Meetings/Programmes Attended by MO</w:t>
+        <w:t>Meetings/</w:t>
+      </w:r>
+      <w:proofErr w:type="spellStart"/>
+      <w:r>
+        <w:rPr>
+          <w:rFonts w:ascii="Times New Roman" w:hAnsi="Times New Roman" w:cs="Times New Roman"/>
+        </w:rPr>
+        <w:t>Programmes</w:t>
+      </w:r>
+      <w:proofErr w:type="spellEnd"/>
+      <w:r>
+        <w:rPr>
+          <w:rFonts w:ascii="Times New Roman" w:hAnsi="Times New Roman" w:cs="Times New Roman"/>
+        </w:rPr>
+        <w:t xml:space="preserve"> Attended by MO</w:t>
       </w:r>
       <w:r>
         <w:rPr>
@@ -13901,7 +14246,21 @@
         <w:rPr>
           <w:rFonts w:ascii="Times New Roman" w:hAnsi="Times New Roman" w:cs="Times New Roman"/>
         </w:rPr>
-        <w:t>Meetings/Programmes Attended</w:t>
+        <w:t>Meetings/</w:t>
+      </w:r>
+      <w:proofErr w:type="spellStart"/>
+      <w:r>
+        <w:rPr>
+          <w:rFonts w:ascii="Times New Roman" w:hAnsi="Times New Roman" w:cs="Times New Roman"/>
+        </w:rPr>
+        <w:t>Programmes</w:t>
+      </w:r>
+      <w:proofErr w:type="spellEnd"/>
+      <w:r>
+        <w:rPr>
+          <w:rFonts w:ascii="Times New Roman" w:hAnsi="Times New Roman" w:cs="Times New Roman"/>
+        </w:rPr>
+        <w:t xml:space="preserve"> Attended</w:t>
       </w:r>
     </w:p>
     <w:tbl>
@@ -13936,8 +14295,18 @@
                 <w:b/>
                 <w:bCs/>
               </w:rPr>
-              <w:t>Type of the Meeting/Programme</w:t>
-            </w:r>
+              <w:t>Type of the Meeting/</w:t>
+            </w:r>
+            <w:proofErr w:type="spellStart"/>
+            <w:r>
+              <w:rPr>
+                <w:rFonts w:ascii="Times New Roman" w:hAnsi="Times New Roman" w:cs="Times New Roman"/>
+                <w:b/>
+                <w:bCs/>
+              </w:rPr>
+              <w:t>Programme</w:t>
+            </w:r>
+            <w:proofErr w:type="spellEnd"/>
           </w:p>
         </w:tc>
         <w:tc>
@@ -14382,6 +14751,7 @@
                 <w:rFonts w:ascii="Times New Roman" w:hAnsi="Times New Roman" w:cs="Times New Roman"/>
               </w:rPr>
             </w:pPr>
+            <w:proofErr w:type="spellStart"/>
             <w:r>
               <w:rPr>
                 <w:rFonts w:ascii="Times New Roman" w:hAnsi="Times New Roman" w:cs="Times New Roman"/>
@@ -14398,7 +14768,14 @@
               <w:rPr>
                 <w:rFonts w:ascii="Times New Roman" w:hAnsi="Times New Roman" w:cs="Times New Roman"/>
               </w:rPr>
-              <w:t>social first aid</w:t>
+              <w:t>social</w:t>
+            </w:r>
+            <w:proofErr w:type="spellEnd"/>
+            <w:r>
+              <w:rPr>
+                <w:rFonts w:ascii="Times New Roman" w:hAnsi="Times New Roman" w:cs="Times New Roman"/>
+              </w:rPr>
+              <w:t xml:space="preserve"> first aid</w:t>
             </w:r>
           </w:p>
         </w:tc>
@@ -14649,7 +15026,21 @@
         <w:rPr>
           <w:rFonts w:ascii="Times New Roman" w:hAnsi="Times New Roman" w:cs="Times New Roman"/>
         </w:rPr>
-        <w:t xml:space="preserve"> ………………………………………………………………………………………….. </w:t>
+        <w:t xml:space="preserve"> ………………………………………………………………………………………</w:t>
+      </w:r>
+      <w:proofErr w:type="gramStart"/>
+      <w:r>
+        <w:rPr>
+          <w:rFonts w:ascii="Times New Roman" w:hAnsi="Times New Roman" w:cs="Times New Roman"/>
+        </w:rPr>
+        <w:t>…..</w:t>
+      </w:r>
+      <w:proofErr w:type="gramEnd"/>
+      <w:r>
+        <w:rPr>
+          <w:rFonts w:ascii="Times New Roman" w:hAnsi="Times New Roman" w:cs="Times New Roman"/>
+        </w:rPr>
+        <w:t xml:space="preserve"> </w:t>
       </w:r>
       <w:r>
         <w:rPr>
@@ -14661,8 +15052,16 @@
         <w:rPr>
           <w:rFonts w:ascii="Times New Roman" w:hAnsi="Times New Roman" w:cs="Times New Roman"/>
         </w:rPr>
-        <w:t>………………………………………………………………………………….....</w:t>
+        <w:t>…………………………………………………………………………………</w:t>
       </w:r>
+      <w:proofErr w:type="gramStart"/>
+      <w:r>
+        <w:rPr>
+          <w:rFonts w:ascii="Times New Roman" w:hAnsi="Times New Roman" w:cs="Times New Roman"/>
+        </w:rPr>
+        <w:t>.....</w:t>
+      </w:r>
+      <w:proofErr w:type="gramEnd"/>
     </w:p>
     <w:p>
       <w:pPr>
@@ -14682,8 +15081,16 @@
         <w:rPr>
           <w:rFonts w:ascii="Times New Roman" w:hAnsi="Times New Roman" w:cs="Times New Roman"/>
         </w:rPr>
-        <w:t>…………………………………..</w:t>
+        <w:t>………………………………</w:t>
       </w:r>
+      <w:proofErr w:type="gramStart"/>
+      <w:r>
+        <w:rPr>
+          <w:rFonts w:ascii="Times New Roman" w:hAnsi="Times New Roman" w:cs="Times New Roman"/>
+        </w:rPr>
+        <w:t>…..</w:t>
+      </w:r>
+      <w:proofErr w:type="gramEnd"/>
       <w:r>
         <w:rPr>
           <w:rFonts w:ascii="Times New Roman" w:hAnsi="Times New Roman" w:cs="Times New Roman"/>
@@ -14707,8 +15114,16 @@
         <w:rPr>
           <w:rFonts w:ascii="Times New Roman" w:hAnsi="Times New Roman" w:cs="Times New Roman"/>
         </w:rPr>
-        <w:t>…………………………..</w:t>
+        <w:t>………………………</w:t>
       </w:r>
+      <w:proofErr w:type="gramStart"/>
+      <w:r>
+        <w:rPr>
+          <w:rFonts w:ascii="Times New Roman" w:hAnsi="Times New Roman" w:cs="Times New Roman"/>
+        </w:rPr>
+        <w:t>…..</w:t>
+      </w:r>
+      <w:proofErr w:type="gramEnd"/>
     </w:p>
     <w:p>
       <w:pPr>
@@ -14761,8 +15176,30 @@
         <w:rPr>
           <w:rFonts w:ascii="Times New Roman" w:hAnsi="Times New Roman" w:cs="Times New Roman"/>
         </w:rPr>
-        <w:t>Name: ………………………………………………………………………………………….. Destination: ………………………………………………………………………………….....</w:t>
+        <w:t>Name: ………………………………………………………………………………………</w:t>
       </w:r>
+      <w:proofErr w:type="gramStart"/>
+      <w:r>
+        <w:rPr>
+          <w:rFonts w:ascii="Times New Roman" w:hAnsi="Times New Roman" w:cs="Times New Roman"/>
+        </w:rPr>
+        <w:t>…..</w:t>
+      </w:r>
+      <w:proofErr w:type="gramEnd"/>
+      <w:r>
+        <w:rPr>
+          <w:rFonts w:ascii="Times New Roman" w:hAnsi="Times New Roman" w:cs="Times New Roman"/>
+        </w:rPr>
+        <w:t xml:space="preserve"> Destination: …………………………………………………………………………………</w:t>
+      </w:r>
+      <w:proofErr w:type="gramStart"/>
+      <w:r>
+        <w:rPr>
+          <w:rFonts w:ascii="Times New Roman" w:hAnsi="Times New Roman" w:cs="Times New Roman"/>
+        </w:rPr>
+        <w:t>.....</w:t>
+      </w:r>
+      <w:proofErr w:type="gramEnd"/>
     </w:p>
     <w:p>
       <w:pPr>
@@ -14776,8 +15213,16 @@
         <w:rPr>
           <w:rFonts w:ascii="Times New Roman" w:hAnsi="Times New Roman" w:cs="Times New Roman"/>
         </w:rPr>
-        <w:t>Signature: …………………………………..</w:t>
+        <w:t>Signature: ………………………………</w:t>
       </w:r>
+      <w:proofErr w:type="gramStart"/>
+      <w:r>
+        <w:rPr>
+          <w:rFonts w:ascii="Times New Roman" w:hAnsi="Times New Roman" w:cs="Times New Roman"/>
+        </w:rPr>
+        <w:t>…..</w:t>
+      </w:r>
+      <w:proofErr w:type="gramEnd"/>
       <w:r>
         <w:rPr>
           <w:rFonts w:ascii="Times New Roman" w:hAnsi="Times New Roman" w:cs="Times New Roman"/>
@@ -14795,8 +15240,16 @@
           <w:rFonts w:ascii="Times New Roman" w:hAnsi="Times New Roman" w:cs="Times New Roman"/>
         </w:rPr>
         <w:tab/>
-        <w:t>Date: …………………………..</w:t>
+        <w:t>Date: ………………………</w:t>
       </w:r>
+      <w:proofErr w:type="gramStart"/>
+      <w:r>
+        <w:rPr>
+          <w:rFonts w:ascii="Times New Roman" w:hAnsi="Times New Roman" w:cs="Times New Roman"/>
+        </w:rPr>
+        <w:t>…..</w:t>
+      </w:r>
+      <w:proofErr w:type="gramEnd"/>
     </w:p>
     <w:p>
       <w:pPr>
@@ -14837,7 +15290,21 @@
         <w:rPr>
           <w:rFonts w:ascii="Times New Roman" w:hAnsi="Times New Roman" w:cs="Times New Roman"/>
         </w:rPr>
-        <w:t xml:space="preserve">Name: ………………………………………………………………………………………….. </w:t>
+        <w:t>Name: ………………………………………………………………………………………</w:t>
+      </w:r>
+      <w:proofErr w:type="gramStart"/>
+      <w:r>
+        <w:rPr>
+          <w:rFonts w:ascii="Times New Roman" w:hAnsi="Times New Roman" w:cs="Times New Roman"/>
+        </w:rPr>
+        <w:t>…..</w:t>
+      </w:r>
+      <w:proofErr w:type="gramEnd"/>
+      <w:r>
+        <w:rPr>
+          <w:rFonts w:ascii="Times New Roman" w:hAnsi="Times New Roman" w:cs="Times New Roman"/>
+        </w:rPr>
+        <w:t xml:space="preserve"> </w:t>
       </w:r>
     </w:p>
     <w:p>
@@ -14852,8 +15319,16 @@
         <w:rPr>
           <w:rFonts w:ascii="Times New Roman" w:hAnsi="Times New Roman" w:cs="Times New Roman"/>
         </w:rPr>
-        <w:t>Signature: …………………………………..</w:t>
+        <w:t>Signature: ………………………………</w:t>
       </w:r>
+      <w:proofErr w:type="gramStart"/>
+      <w:r>
+        <w:rPr>
+          <w:rFonts w:ascii="Times New Roman" w:hAnsi="Times New Roman" w:cs="Times New Roman"/>
+        </w:rPr>
+        <w:t>…..</w:t>
+      </w:r>
+      <w:proofErr w:type="gramEnd"/>
       <w:r>
         <w:rPr>
           <w:rFonts w:ascii="Times New Roman" w:hAnsi="Times New Roman" w:cs="Times New Roman"/>
@@ -14871,8 +15346,16 @@
           <w:rFonts w:ascii="Times New Roman" w:hAnsi="Times New Roman" w:cs="Times New Roman"/>
         </w:rPr>
         <w:tab/>
-        <w:t>Date: …………………………..</w:t>
+        <w:t>Date: ………………………</w:t>
       </w:r>
+      <w:proofErr w:type="gramStart"/>
+      <w:r>
+        <w:rPr>
+          <w:rFonts w:ascii="Times New Roman" w:hAnsi="Times New Roman" w:cs="Times New Roman"/>
+        </w:rPr>
+        <w:t>…..</w:t>
+      </w:r>
+      <w:proofErr w:type="gramEnd"/>
     </w:p>
     <w:sectPr>
       <w:pgSz w:w="12240" w:h="15840"/>

</xml_diff>

<commit_message>
Finished the report generation
</commit_message>
<xml_diff>
--- a/public/Report.docx
+++ b/public/Report.docx
@@ -124,27 +124,13 @@
         <w:rPr>
           <w:rFonts w:ascii="Times New Roman" w:hAnsi="Times New Roman" w:cs="Times New Roman"/>
         </w:rPr>
-        <w:t xml:space="preserve">Filters the </w:t>
-      </w:r>
-      <w:proofErr w:type="gramStart"/>
-      <w:r>
-        <w:rPr>
-          <w:rFonts w:ascii="Times New Roman" w:hAnsi="Times New Roman" w:cs="Times New Roman"/>
-        </w:rPr>
-        <w:t>data</w:t>
+        <w:t>Filters the data</w:t>
       </w:r>
       <w:r>
         <w:rPr>
           <w:rFonts w:ascii="Times New Roman" w:hAnsi="Times New Roman" w:cs="Times New Roman"/>
         </w:rPr>
-        <w:t xml:space="preserve"> :</w:t>
-      </w:r>
-      <w:proofErr w:type="gramEnd"/>
-      <w:r>
-        <w:rPr>
-          <w:rFonts w:ascii="Times New Roman" w:hAnsi="Times New Roman" w:cs="Times New Roman"/>
-        </w:rPr>
-        <w:t xml:space="preserve"> </w:t>
+        <w:t xml:space="preserve"> : </w:t>
       </w:r>
       <w:r>
         <w:rPr>
@@ -153,8 +139,6 @@
         </w:rPr>
         <w:t>{date}</w:t>
       </w:r>
-      <w:bookmarkStart w:id="0" w:name="_GoBack"/>
-      <w:bookmarkEnd w:id="0"/>
     </w:p>
     <w:p>
       <w:pPr>
@@ -525,21 +509,7 @@
               <w:rPr>
                 <w:rFonts w:ascii="Times New Roman" w:hAnsi="Times New Roman" w:cs="Times New Roman"/>
               </w:rPr>
-              <w:t>{</w:t>
-            </w:r>
-            <w:proofErr w:type="spellStart"/>
-            <w:r>
-              <w:rPr>
-                <w:rFonts w:ascii="Times New Roman" w:hAnsi="Times New Roman" w:cs="Times New Roman"/>
-              </w:rPr>
-              <w:t>c_general</w:t>
-            </w:r>
-            <w:proofErr w:type="spellEnd"/>
-            <w:r>
-              <w:rPr>
-                <w:rFonts w:ascii="Times New Roman" w:hAnsi="Times New Roman" w:cs="Times New Roman"/>
-              </w:rPr>
-              <w:t>}</w:t>
+              <w:t>{c_general}</w:t>
             </w:r>
           </w:p>
         </w:tc>
@@ -584,21 +554,7 @@
               <w:rPr>
                 <w:rFonts w:ascii="Times New Roman" w:hAnsi="Times New Roman" w:cs="Times New Roman"/>
               </w:rPr>
-              <w:t>{</w:t>
-            </w:r>
-            <w:proofErr w:type="spellStart"/>
-            <w:r>
-              <w:rPr>
-                <w:rFonts w:ascii="Times New Roman" w:hAnsi="Times New Roman" w:cs="Times New Roman"/>
-              </w:rPr>
-              <w:t>c_child</w:t>
-            </w:r>
-            <w:proofErr w:type="spellEnd"/>
-            <w:r>
-              <w:rPr>
-                <w:rFonts w:ascii="Times New Roman" w:hAnsi="Times New Roman" w:cs="Times New Roman"/>
-              </w:rPr>
-              <w:t>}</w:t>
+              <w:t>{c_child}</w:t>
             </w:r>
           </w:p>
         </w:tc>
@@ -643,14 +599,7 @@
               <w:rPr>
                 <w:rFonts w:ascii="Times New Roman" w:hAnsi="Times New Roman" w:cs="Times New Roman"/>
               </w:rPr>
-              <w:t>{</w:t>
-            </w:r>
-            <w:proofErr w:type="spellStart"/>
-            <w:r>
-              <w:rPr>
-                <w:rFonts w:ascii="Times New Roman" w:hAnsi="Times New Roman" w:cs="Times New Roman"/>
-              </w:rPr>
-              <w:t>c_s</w:t>
+              <w:t>{c_s</w:t>
             </w:r>
             <w:r>
               <w:rPr>
@@ -658,7 +607,6 @@
               </w:rPr>
               <w:t>ubstance</w:t>
             </w:r>
-            <w:proofErr w:type="spellEnd"/>
             <w:r>
               <w:rPr>
                 <w:rFonts w:ascii="Times New Roman" w:hAnsi="Times New Roman" w:cs="Times New Roman"/>
@@ -708,21 +656,7 @@
               <w:rPr>
                 <w:rFonts w:ascii="Times New Roman" w:hAnsi="Times New Roman" w:cs="Times New Roman"/>
               </w:rPr>
-              <w:t>{</w:t>
-            </w:r>
-            <w:proofErr w:type="spellStart"/>
-            <w:r>
-              <w:rPr>
-                <w:rFonts w:ascii="Times New Roman" w:hAnsi="Times New Roman" w:cs="Times New Roman"/>
-              </w:rPr>
-              <w:t>c_gender</w:t>
-            </w:r>
-            <w:proofErr w:type="spellEnd"/>
-            <w:r>
-              <w:rPr>
-                <w:rFonts w:ascii="Times New Roman" w:hAnsi="Times New Roman" w:cs="Times New Roman"/>
-              </w:rPr>
-              <w:t>}</w:t>
+              <w:t>{c_gender}</w:t>
             </w:r>
           </w:p>
         </w:tc>
@@ -767,21 +701,7 @@
               <w:rPr>
                 <w:rFonts w:ascii="Times New Roman" w:hAnsi="Times New Roman" w:cs="Times New Roman"/>
               </w:rPr>
-              <w:t>{</w:t>
-            </w:r>
-            <w:proofErr w:type="spellStart"/>
-            <w:r>
-              <w:rPr>
-                <w:rFonts w:ascii="Times New Roman" w:hAnsi="Times New Roman" w:cs="Times New Roman"/>
-              </w:rPr>
-              <w:t>c_elderly</w:t>
-            </w:r>
-            <w:proofErr w:type="spellEnd"/>
-            <w:r>
-              <w:rPr>
-                <w:rFonts w:ascii="Times New Roman" w:hAnsi="Times New Roman" w:cs="Times New Roman"/>
-              </w:rPr>
-              <w:t>}</w:t>
+              <w:t>{c_elderly}</w:t>
             </w:r>
           </w:p>
         </w:tc>
@@ -826,21 +746,7 @@
               <w:rPr>
                 <w:rFonts w:ascii="Times New Roman" w:hAnsi="Times New Roman" w:cs="Times New Roman"/>
               </w:rPr>
-              <w:t>{</w:t>
-            </w:r>
-            <w:proofErr w:type="spellStart"/>
-            <w:r>
-              <w:rPr>
-                <w:rFonts w:ascii="Times New Roman" w:hAnsi="Times New Roman" w:cs="Times New Roman"/>
-              </w:rPr>
-              <w:t>c_other</w:t>
-            </w:r>
-            <w:proofErr w:type="spellEnd"/>
-            <w:r>
-              <w:rPr>
-                <w:rFonts w:ascii="Times New Roman" w:hAnsi="Times New Roman" w:cs="Times New Roman"/>
-              </w:rPr>
-              <w:t>}</w:t>
+              <w:t>{c_other}</w:t>
             </w:r>
           </w:p>
         </w:tc>
@@ -970,14 +876,7 @@
               <w:rPr>
                 <w:rFonts w:ascii="Times New Roman" w:hAnsi="Times New Roman" w:cs="Times New Roman"/>
               </w:rPr>
-              <w:t>{</w:t>
-            </w:r>
-            <w:proofErr w:type="spellStart"/>
-            <w:r>
-              <w:rPr>
-                <w:rFonts w:ascii="Times New Roman" w:hAnsi="Times New Roman" w:cs="Times New Roman"/>
-              </w:rPr>
-              <w:t>cnew_</w:t>
+              <w:t>{cnew_</w:t>
             </w:r>
             <w:r>
               <w:rPr>
@@ -989,14 +888,7 @@
               <w:rPr>
                 <w:rFonts w:ascii="Times New Roman" w:hAnsi="Times New Roman" w:cs="Times New Roman"/>
               </w:rPr>
-              <w:t>onsultants</w:t>
-            </w:r>
-            <w:proofErr w:type="spellEnd"/>
-            <w:r>
-              <w:rPr>
-                <w:rFonts w:ascii="Times New Roman" w:hAnsi="Times New Roman" w:cs="Times New Roman"/>
-              </w:rPr>
-              <w:t>}</w:t>
+              <w:t>onsultants}</w:t>
             </w:r>
           </w:p>
         </w:tc>
@@ -1041,21 +933,7 @@
               <w:rPr>
                 <w:rFonts w:ascii="Times New Roman" w:hAnsi="Times New Roman" w:cs="Times New Roman"/>
               </w:rPr>
-              <w:t>{</w:t>
-            </w:r>
-            <w:proofErr w:type="spellStart"/>
-            <w:r>
-              <w:rPr>
-                <w:rFonts w:ascii="Times New Roman" w:hAnsi="Times New Roman" w:cs="Times New Roman"/>
-              </w:rPr>
-              <w:t>cnew_opd</w:t>
-            </w:r>
-            <w:proofErr w:type="spellEnd"/>
-            <w:r>
-              <w:rPr>
-                <w:rFonts w:ascii="Times New Roman" w:hAnsi="Times New Roman" w:cs="Times New Roman"/>
-              </w:rPr>
-              <w:t>}</w:t>
+              <w:t>{cnew_opd}</w:t>
             </w:r>
           </w:p>
         </w:tc>
@@ -1106,21 +984,7 @@
               <w:rPr>
                 <w:rFonts w:ascii="Times New Roman" w:hAnsi="Times New Roman" w:cs="Times New Roman"/>
               </w:rPr>
-              <w:t>{</w:t>
-            </w:r>
-            <w:proofErr w:type="spellStart"/>
-            <w:r>
-              <w:rPr>
-                <w:rFonts w:ascii="Times New Roman" w:hAnsi="Times New Roman" w:cs="Times New Roman"/>
-              </w:rPr>
-              <w:t>cnew_wards</w:t>
-            </w:r>
-            <w:proofErr w:type="spellEnd"/>
-            <w:r>
-              <w:rPr>
-                <w:rFonts w:ascii="Times New Roman" w:hAnsi="Times New Roman" w:cs="Times New Roman"/>
-              </w:rPr>
-              <w:t>}</w:t>
+              <w:t>{cnew_wards}</w:t>
             </w:r>
           </w:p>
         </w:tc>
@@ -1165,21 +1029,7 @@
               <w:rPr>
                 <w:rFonts w:ascii="Times New Roman" w:hAnsi="Times New Roman" w:cs="Times New Roman"/>
               </w:rPr>
-              <w:t>{</w:t>
-            </w:r>
-            <w:proofErr w:type="spellStart"/>
-            <w:r>
-              <w:rPr>
-                <w:rFonts w:ascii="Times New Roman" w:hAnsi="Times New Roman" w:cs="Times New Roman"/>
-              </w:rPr>
-              <w:t>cnew_health</w:t>
-            </w:r>
-            <w:proofErr w:type="spellEnd"/>
-            <w:r>
-              <w:rPr>
-                <w:rFonts w:ascii="Times New Roman" w:hAnsi="Times New Roman" w:cs="Times New Roman"/>
-              </w:rPr>
-              <w:t>}</w:t>
+              <w:t>{cnew_health}</w:t>
             </w:r>
           </w:p>
         </w:tc>
@@ -1224,21 +1074,7 @@
               <w:rPr>
                 <w:rFonts w:ascii="Times New Roman" w:hAnsi="Times New Roman" w:cs="Times New Roman"/>
               </w:rPr>
-              <w:t>{</w:t>
-            </w:r>
-            <w:proofErr w:type="spellStart"/>
-            <w:r>
-              <w:rPr>
-                <w:rFonts w:ascii="Times New Roman" w:hAnsi="Times New Roman" w:cs="Times New Roman"/>
-              </w:rPr>
-              <w:t>cnew_public</w:t>
-            </w:r>
-            <w:proofErr w:type="spellEnd"/>
-            <w:r>
-              <w:rPr>
-                <w:rFonts w:ascii="Times New Roman" w:hAnsi="Times New Roman" w:cs="Times New Roman"/>
-              </w:rPr>
-              <w:t>}</w:t>
+              <w:t>{cnew_public}</w:t>
             </w:r>
           </w:p>
         </w:tc>
@@ -1283,21 +1119,7 @@
               <w:rPr>
                 <w:rFonts w:ascii="Times New Roman" w:hAnsi="Times New Roman" w:cs="Times New Roman"/>
               </w:rPr>
-              <w:t>{</w:t>
-            </w:r>
-            <w:proofErr w:type="spellStart"/>
-            <w:r>
-              <w:rPr>
-                <w:rFonts w:ascii="Times New Roman" w:hAnsi="Times New Roman" w:cs="Times New Roman"/>
-              </w:rPr>
-              <w:t>cnew_community</w:t>
-            </w:r>
-            <w:proofErr w:type="spellEnd"/>
-            <w:r>
-              <w:rPr>
-                <w:rFonts w:ascii="Times New Roman" w:hAnsi="Times New Roman" w:cs="Times New Roman"/>
-              </w:rPr>
-              <w:t>}</w:t>
+              <w:t>{cnew_community}</w:t>
             </w:r>
           </w:p>
         </w:tc>
@@ -1342,21 +1164,7 @@
               <w:rPr>
                 <w:rFonts w:ascii="Times New Roman" w:hAnsi="Times New Roman" w:cs="Times New Roman"/>
               </w:rPr>
-              <w:t>{</w:t>
-            </w:r>
-            <w:proofErr w:type="spellStart"/>
-            <w:r>
-              <w:rPr>
-                <w:rFonts w:ascii="Times New Roman" w:hAnsi="Times New Roman" w:cs="Times New Roman"/>
-              </w:rPr>
-              <w:t>cnew_gps</w:t>
-            </w:r>
-            <w:proofErr w:type="spellEnd"/>
-            <w:r>
-              <w:rPr>
-                <w:rFonts w:ascii="Times New Roman" w:hAnsi="Times New Roman" w:cs="Times New Roman"/>
-              </w:rPr>
-              <w:t>}</w:t>
+              <w:t>{cnew_gps}</w:t>
             </w:r>
           </w:p>
         </w:tc>
@@ -1401,21 +1209,7 @@
               <w:rPr>
                 <w:rFonts w:ascii="Times New Roman" w:hAnsi="Times New Roman" w:cs="Times New Roman"/>
               </w:rPr>
-              <w:t>{</w:t>
-            </w:r>
-            <w:proofErr w:type="spellStart"/>
-            <w:r>
-              <w:rPr>
-                <w:rFonts w:ascii="Times New Roman" w:hAnsi="Times New Roman" w:cs="Times New Roman"/>
-              </w:rPr>
-              <w:t>cnew_count</w:t>
-            </w:r>
-            <w:proofErr w:type="spellEnd"/>
-            <w:r>
-              <w:rPr>
-                <w:rFonts w:ascii="Times New Roman" w:hAnsi="Times New Roman" w:cs="Times New Roman"/>
-              </w:rPr>
-              <w:t>}</w:t>
+              <w:t>{cnew_count}</w:t>
             </w:r>
           </w:p>
         </w:tc>
@@ -1442,7 +1236,6 @@
               </w:rPr>
               <w:t xml:space="preserve"> </w:t>
             </w:r>
-            <w:proofErr w:type="spellStart"/>
             <w:r>
               <w:rPr>
                 <w:rFonts w:ascii="Times New Roman" w:hAnsi="Times New Roman" w:cs="Times New Roman"/>
@@ -1461,7 +1254,6 @@
               </w:rPr>
               <w:t>referrals</w:t>
             </w:r>
-            <w:proofErr w:type="spellEnd"/>
           </w:p>
         </w:tc>
         <w:tc>
@@ -1480,21 +1272,7 @@
               <w:rPr>
                 <w:rFonts w:ascii="Times New Roman" w:hAnsi="Times New Roman" w:cs="Times New Roman"/>
               </w:rPr>
-              <w:t>{</w:t>
-            </w:r>
-            <w:proofErr w:type="spellStart"/>
-            <w:r>
-              <w:rPr>
-                <w:rFonts w:ascii="Times New Roman" w:hAnsi="Times New Roman" w:cs="Times New Roman"/>
-              </w:rPr>
-              <w:t>cnew_ref</w:t>
-            </w:r>
-            <w:proofErr w:type="spellEnd"/>
-            <w:r>
-              <w:rPr>
-                <w:rFonts w:ascii="Times New Roman" w:hAnsi="Times New Roman" w:cs="Times New Roman"/>
-              </w:rPr>
-              <w:t>}</w:t>
+              <w:t>{cnew_ref}</w:t>
             </w:r>
           </w:p>
         </w:tc>
@@ -1540,21 +1318,7 @@
               <w:rPr>
                 <w:rFonts w:ascii="Times New Roman" w:hAnsi="Times New Roman" w:cs="Times New Roman"/>
               </w:rPr>
-              <w:t>{</w:t>
-            </w:r>
-            <w:proofErr w:type="spellStart"/>
-            <w:r>
-              <w:rPr>
-                <w:rFonts w:ascii="Times New Roman" w:hAnsi="Times New Roman" w:cs="Times New Roman"/>
-              </w:rPr>
-              <w:t>cnew_other</w:t>
-            </w:r>
-            <w:proofErr w:type="spellEnd"/>
-            <w:r>
-              <w:rPr>
-                <w:rFonts w:ascii="Times New Roman" w:hAnsi="Times New Roman" w:cs="Times New Roman"/>
-              </w:rPr>
-              <w:t>}</w:t>
+              <w:t>{cnew_other}</w:t>
             </w:r>
           </w:p>
         </w:tc>
@@ -1740,16 +1504,15 @@
                 <w:b/>
                 <w:bCs/>
               </w:rPr>
-              <w:t xml:space="preserve">No. of </w:t>
-            </w:r>
-            <w:proofErr w:type="spellStart"/>
+              <w:t>No. of Follow</w:t>
+            </w:r>
             <w:r>
               <w:rPr>
                 <w:rFonts w:ascii="Times New Roman" w:hAnsi="Times New Roman" w:cs="Times New Roman"/>
                 <w:b/>
                 <w:bCs/>
               </w:rPr>
-              <w:t>Follow</w:t>
+              <w:t>_</w:t>
             </w:r>
             <w:r>
               <w:rPr>
@@ -1757,24 +1520,7 @@
                 <w:b/>
                 <w:bCs/>
               </w:rPr>
-              <w:t>_</w:t>
-            </w:r>
-            <w:r>
-              <w:rPr>
-                <w:rFonts w:ascii="Times New Roman" w:hAnsi="Times New Roman" w:cs="Times New Roman"/>
-                <w:b/>
-                <w:bCs/>
-              </w:rPr>
-              <w:t>up</w:t>
-            </w:r>
-            <w:proofErr w:type="spellEnd"/>
-            <w:r>
-              <w:rPr>
-                <w:rFonts w:ascii="Times New Roman" w:hAnsi="Times New Roman" w:cs="Times New Roman"/>
-                <w:b/>
-                <w:bCs/>
-              </w:rPr>
-              <w:t xml:space="preserve"> Visits</w:t>
+              <w:t>up Visits</w:t>
             </w:r>
           </w:p>
         </w:tc>
@@ -11315,14 +11061,7 @@
         <w:rPr>
           <w:rFonts w:ascii="Times New Roman" w:hAnsi="Times New Roman" w:cs="Times New Roman"/>
         </w:rPr>
-        <w:t>Suicides/</w:t>
-      </w:r>
-      <w:proofErr w:type="spellStart"/>
-      <w:r>
-        <w:rPr>
-          <w:rFonts w:ascii="Times New Roman" w:hAnsi="Times New Roman" w:cs="Times New Roman"/>
-        </w:rPr>
-        <w:t>self</w:t>
+        <w:t>Suicides/self</w:t>
       </w:r>
       <w:r>
         <w:rPr>
@@ -11334,14 +11073,7 @@
         <w:rPr>
           <w:rFonts w:ascii="Times New Roman" w:hAnsi="Times New Roman" w:cs="Times New Roman"/>
         </w:rPr>
-        <w:t>harm</w:t>
-      </w:r>
-      <w:proofErr w:type="spellEnd"/>
-      <w:r>
-        <w:rPr>
-          <w:rFonts w:ascii="Times New Roman" w:hAnsi="Times New Roman" w:cs="Times New Roman"/>
-        </w:rPr>
-        <w:t>/abuse/violence</w:t>
+        <w:t>harm/abuse/violence</w:t>
       </w:r>
     </w:p>
     <w:tbl>
@@ -11353,12 +11085,12 @@
         <w:tblLook w:val="04A0" w:firstRow="1" w:lastRow="0" w:firstColumn="1" w:lastColumn="0" w:noHBand="0" w:noVBand="1"/>
       </w:tblPr>
       <w:tblGrid>
-        <w:gridCol w:w="3438"/>
-        <w:gridCol w:w="720"/>
-        <w:gridCol w:w="990"/>
-        <w:gridCol w:w="720"/>
-        <w:gridCol w:w="990"/>
-        <w:gridCol w:w="720"/>
+        <w:gridCol w:w="2997"/>
+        <w:gridCol w:w="993"/>
+        <w:gridCol w:w="850"/>
+        <w:gridCol w:w="1028"/>
+        <w:gridCol w:w="815"/>
+        <w:gridCol w:w="895"/>
         <w:gridCol w:w="918"/>
       </w:tblGrid>
       <w:tr>
@@ -11367,7 +11099,7 @@
         </w:trPr>
         <w:tc>
           <w:tcPr>
-            <w:tcW w:w="3438" w:type="dxa"/>
+            <w:tcW w:w="2997" w:type="dxa"/>
             <w:vMerge w:val="restart"/>
           </w:tcPr>
           <w:p>
@@ -11393,7 +11125,7 @@
         </w:tc>
         <w:tc>
           <w:tcPr>
-            <w:tcW w:w="1710" w:type="dxa"/>
+            <w:tcW w:w="1843" w:type="dxa"/>
             <w:gridSpan w:val="2"/>
           </w:tcPr>
           <w:p>
@@ -11419,7 +11151,7 @@
         </w:tc>
         <w:tc>
           <w:tcPr>
-            <w:tcW w:w="1710" w:type="dxa"/>
+            <w:tcW w:w="1843" w:type="dxa"/>
             <w:gridSpan w:val="2"/>
           </w:tcPr>
           <w:p>
@@ -11445,7 +11177,7 @@
         </w:tc>
         <w:tc>
           <w:tcPr>
-            <w:tcW w:w="1638" w:type="dxa"/>
+            <w:tcW w:w="1813" w:type="dxa"/>
             <w:gridSpan w:val="2"/>
           </w:tcPr>
           <w:p>
@@ -11476,7 +11208,7 @@
         </w:trPr>
         <w:tc>
           <w:tcPr>
-            <w:tcW w:w="3438" w:type="dxa"/>
+            <w:tcW w:w="2997" w:type="dxa"/>
             <w:vMerge/>
           </w:tcPr>
           <w:p>
@@ -11493,7 +11225,7 @@
         </w:tc>
         <w:tc>
           <w:tcPr>
-            <w:tcW w:w="720" w:type="dxa"/>
+            <w:tcW w:w="993" w:type="dxa"/>
           </w:tcPr>
           <w:p>
             <w:pPr>
@@ -11504,6 +11236,8 @@
                 <w:rFonts w:ascii="Times New Roman" w:hAnsi="Times New Roman" w:cs="Times New Roman"/>
                 <w:b/>
                 <w:bCs/>
+                <w:sz w:val="18"/>
+                <w:szCs w:val="18"/>
               </w:rPr>
             </w:pPr>
             <w:r>
@@ -11511,6 +11245,8 @@
                 <w:rFonts w:ascii="Times New Roman" w:hAnsi="Times New Roman" w:cs="Times New Roman"/>
                 <w:b/>
                 <w:bCs/>
+                <w:sz w:val="18"/>
+                <w:szCs w:val="18"/>
               </w:rPr>
               <w:t>Male</w:t>
             </w:r>
@@ -11518,7 +11254,7 @@
         </w:tc>
         <w:tc>
           <w:tcPr>
-            <w:tcW w:w="990" w:type="dxa"/>
+            <w:tcW w:w="850" w:type="dxa"/>
           </w:tcPr>
           <w:p>
             <w:pPr>
@@ -11529,6 +11265,8 @@
                 <w:rFonts w:ascii="Times New Roman" w:hAnsi="Times New Roman" w:cs="Times New Roman"/>
                 <w:b/>
                 <w:bCs/>
+                <w:sz w:val="18"/>
+                <w:szCs w:val="18"/>
               </w:rPr>
             </w:pPr>
             <w:r>
@@ -11536,6 +11274,8 @@
                 <w:rFonts w:ascii="Times New Roman" w:hAnsi="Times New Roman" w:cs="Times New Roman"/>
                 <w:b/>
                 <w:bCs/>
+                <w:sz w:val="18"/>
+                <w:szCs w:val="18"/>
               </w:rPr>
               <w:t>Female</w:t>
             </w:r>
@@ -11543,7 +11283,7 @@
         </w:tc>
         <w:tc>
           <w:tcPr>
-            <w:tcW w:w="720" w:type="dxa"/>
+            <w:tcW w:w="1028" w:type="dxa"/>
           </w:tcPr>
           <w:p>
             <w:pPr>
@@ -11554,6 +11294,8 @@
                 <w:rFonts w:ascii="Times New Roman" w:hAnsi="Times New Roman" w:cs="Times New Roman"/>
                 <w:b/>
                 <w:bCs/>
+                <w:sz w:val="18"/>
+                <w:szCs w:val="18"/>
               </w:rPr>
             </w:pPr>
             <w:r>
@@ -11561,6 +11303,8 @@
                 <w:rFonts w:ascii="Times New Roman" w:hAnsi="Times New Roman" w:cs="Times New Roman"/>
                 <w:b/>
                 <w:bCs/>
+                <w:sz w:val="18"/>
+                <w:szCs w:val="18"/>
               </w:rPr>
               <w:t>Male</w:t>
             </w:r>
@@ -11568,7 +11312,7 @@
         </w:tc>
         <w:tc>
           <w:tcPr>
-            <w:tcW w:w="990" w:type="dxa"/>
+            <w:tcW w:w="815" w:type="dxa"/>
           </w:tcPr>
           <w:p>
             <w:pPr>
@@ -11579,6 +11323,8 @@
                 <w:rFonts w:ascii="Times New Roman" w:hAnsi="Times New Roman" w:cs="Times New Roman"/>
                 <w:b/>
                 <w:bCs/>
+                <w:sz w:val="18"/>
+                <w:szCs w:val="18"/>
               </w:rPr>
             </w:pPr>
             <w:r>
@@ -11586,6 +11332,8 @@
                 <w:rFonts w:ascii="Times New Roman" w:hAnsi="Times New Roman" w:cs="Times New Roman"/>
                 <w:b/>
                 <w:bCs/>
+                <w:sz w:val="18"/>
+                <w:szCs w:val="18"/>
               </w:rPr>
               <w:t>Female</w:t>
             </w:r>
@@ -11593,7 +11341,7 @@
         </w:tc>
         <w:tc>
           <w:tcPr>
-            <w:tcW w:w="720" w:type="dxa"/>
+            <w:tcW w:w="895" w:type="dxa"/>
           </w:tcPr>
           <w:p>
             <w:pPr>
@@ -11604,6 +11352,8 @@
                 <w:rFonts w:ascii="Times New Roman" w:hAnsi="Times New Roman" w:cs="Times New Roman"/>
                 <w:b/>
                 <w:bCs/>
+                <w:sz w:val="18"/>
+                <w:szCs w:val="18"/>
               </w:rPr>
             </w:pPr>
             <w:r>
@@ -11611,6 +11361,8 @@
                 <w:rFonts w:ascii="Times New Roman" w:hAnsi="Times New Roman" w:cs="Times New Roman"/>
                 <w:b/>
                 <w:bCs/>
+                <w:sz w:val="18"/>
+                <w:szCs w:val="18"/>
               </w:rPr>
               <w:t>Male</w:t>
             </w:r>
@@ -11629,6 +11381,8 @@
                 <w:rFonts w:ascii="Times New Roman" w:hAnsi="Times New Roman" w:cs="Times New Roman"/>
                 <w:b/>
                 <w:bCs/>
+                <w:sz w:val="18"/>
+                <w:szCs w:val="18"/>
               </w:rPr>
             </w:pPr>
             <w:r>
@@ -11636,6 +11390,8 @@
                 <w:rFonts w:ascii="Times New Roman" w:hAnsi="Times New Roman" w:cs="Times New Roman"/>
                 <w:b/>
                 <w:bCs/>
+                <w:sz w:val="18"/>
+                <w:szCs w:val="18"/>
               </w:rPr>
               <w:t>Female</w:t>
             </w:r>
@@ -11645,7 +11401,7 @@
       <w:tr>
         <w:tc>
           <w:tcPr>
-            <w:tcW w:w="3438" w:type="dxa"/>
+            <w:tcW w:w="2997" w:type="dxa"/>
           </w:tcPr>
           <w:p>
             <w:pPr>
@@ -11662,104 +11418,208 @@
               <w:rPr>
                 <w:rFonts w:ascii="Times New Roman" w:hAnsi="Times New Roman" w:cs="Times New Roman"/>
               </w:rPr>
-              <w:t xml:space="preserve">Deliberate </w:t>
-            </w:r>
-            <w:proofErr w:type="spellStart"/>
-            <w:r>
-              <w:rPr>
-                <w:rFonts w:ascii="Times New Roman" w:hAnsi="Times New Roman" w:cs="Times New Roman"/>
-              </w:rPr>
-              <w:t>self</w:t>
-            </w:r>
-            <w:r>
-              <w:rPr>
-                <w:rFonts w:ascii="Times New Roman" w:hAnsi="Times New Roman" w:cs="Times New Roman"/>
-              </w:rPr>
-              <w:t>_</w:t>
-            </w:r>
-            <w:r>
-              <w:rPr>
-                <w:rFonts w:ascii="Times New Roman" w:hAnsi="Times New Roman" w:cs="Times New Roman"/>
-              </w:rPr>
-              <w:t>harm</w:t>
-            </w:r>
-            <w:proofErr w:type="spellEnd"/>
-            <w:r>
-              <w:rPr>
-                <w:rFonts w:ascii="Times New Roman" w:hAnsi="Times New Roman" w:cs="Times New Roman"/>
-              </w:rPr>
-              <w:t>/Attempted suicides</w:t>
-            </w:r>
-          </w:p>
-        </w:tc>
-        <w:tc>
-          <w:tcPr>
-            <w:tcW w:w="720" w:type="dxa"/>
-          </w:tcPr>
-          <w:p>
-            <w:pPr>
-              <w:pStyle w:val="ListParagraph"/>
-              <w:ind w:left="0"/>
-              <w:rPr>
-                <w:rFonts w:ascii="Times New Roman" w:hAnsi="Times New Roman" w:cs="Times New Roman"/>
-              </w:rPr>
-            </w:pPr>
-          </w:p>
-        </w:tc>
-        <w:tc>
-          <w:tcPr>
-            <w:tcW w:w="990" w:type="dxa"/>
-          </w:tcPr>
-          <w:p>
-            <w:pPr>
-              <w:pStyle w:val="ListParagraph"/>
-              <w:ind w:left="0"/>
-              <w:rPr>
-                <w:rFonts w:ascii="Times New Roman" w:hAnsi="Times New Roman" w:cs="Times New Roman"/>
-              </w:rPr>
-            </w:pPr>
-          </w:p>
-        </w:tc>
-        <w:tc>
-          <w:tcPr>
-            <w:tcW w:w="720" w:type="dxa"/>
-          </w:tcPr>
-          <w:p>
-            <w:pPr>
-              <w:pStyle w:val="ListParagraph"/>
-              <w:ind w:left="0"/>
-              <w:rPr>
-                <w:rFonts w:ascii="Times New Roman" w:hAnsi="Times New Roman" w:cs="Times New Roman"/>
-              </w:rPr>
-            </w:pPr>
-          </w:p>
-        </w:tc>
-        <w:tc>
-          <w:tcPr>
-            <w:tcW w:w="990" w:type="dxa"/>
-          </w:tcPr>
-          <w:p>
-            <w:pPr>
-              <w:pStyle w:val="ListParagraph"/>
-              <w:ind w:left="0"/>
-              <w:rPr>
-                <w:rFonts w:ascii="Times New Roman" w:hAnsi="Times New Roman" w:cs="Times New Roman"/>
-              </w:rPr>
-            </w:pPr>
-          </w:p>
-        </w:tc>
-        <w:tc>
-          <w:tcPr>
-            <w:tcW w:w="720" w:type="dxa"/>
-          </w:tcPr>
-          <w:p>
-            <w:pPr>
-              <w:pStyle w:val="ListParagraph"/>
-              <w:ind w:left="0"/>
-              <w:rPr>
-                <w:rFonts w:ascii="Times New Roman" w:hAnsi="Times New Roman" w:cs="Times New Roman"/>
-              </w:rPr>
-            </w:pPr>
+              <w:t>Deliberate self_harm/Attempted suicides</w:t>
+            </w:r>
+          </w:p>
+        </w:tc>
+        <w:tc>
+          <w:tcPr>
+            <w:tcW w:w="993" w:type="dxa"/>
+          </w:tcPr>
+          <w:p>
+            <w:pPr>
+              <w:pStyle w:val="ListParagraph"/>
+              <w:ind w:left="0"/>
+              <w:rPr>
+                <w:rFonts w:ascii="Times New Roman" w:hAnsi="Times New Roman" w:cs="Times New Roman"/>
+                <w:sz w:val="14"/>
+                <w:szCs w:val="14"/>
+              </w:rPr>
+            </w:pPr>
+            <w:r>
+              <w:rPr>
+                <w:rFonts w:ascii="Times New Roman" w:hAnsi="Times New Roman" w:cs="Times New Roman"/>
+                <w:sz w:val="14"/>
+                <w:szCs w:val="14"/>
+              </w:rPr>
+              <w:t>{</w:t>
+            </w:r>
+            <w:r>
+              <w:rPr>
+                <w:rFonts w:ascii="Times New Roman" w:hAnsi="Times New Roman" w:cs="Times New Roman"/>
+                <w:sz w:val="14"/>
+                <w:szCs w:val="14"/>
+              </w:rPr>
+              <w:t>M19</w:t>
+            </w:r>
+            <w:r>
+              <w:rPr>
+                <w:rFonts w:ascii="Times New Roman" w:hAnsi="Times New Roman" w:cs="Times New Roman"/>
+                <w:sz w:val="14"/>
+                <w:szCs w:val="14"/>
+              </w:rPr>
+              <w:t>SE}</w:t>
+            </w:r>
+          </w:p>
+        </w:tc>
+        <w:tc>
+          <w:tcPr>
+            <w:tcW w:w="850" w:type="dxa"/>
+          </w:tcPr>
+          <w:p>
+            <w:pPr>
+              <w:pStyle w:val="ListParagraph"/>
+              <w:ind w:left="0"/>
+              <w:rPr>
+                <w:rFonts w:ascii="Times New Roman" w:hAnsi="Times New Roman" w:cs="Times New Roman"/>
+                <w:sz w:val="14"/>
+                <w:szCs w:val="14"/>
+              </w:rPr>
+            </w:pPr>
+            <w:r>
+              <w:rPr>
+                <w:rFonts w:ascii="Times New Roman" w:hAnsi="Times New Roman" w:cs="Times New Roman"/>
+                <w:sz w:val="14"/>
+                <w:szCs w:val="14"/>
+              </w:rPr>
+              <w:t>{</w:t>
+            </w:r>
+            <w:r>
+              <w:rPr>
+                <w:rFonts w:ascii="Times New Roman" w:hAnsi="Times New Roman" w:cs="Times New Roman"/>
+                <w:sz w:val="14"/>
+                <w:szCs w:val="14"/>
+              </w:rPr>
+              <w:t>F19</w:t>
+            </w:r>
+            <w:r>
+              <w:rPr>
+                <w:rFonts w:ascii="Times New Roman" w:hAnsi="Times New Roman" w:cs="Times New Roman"/>
+                <w:sz w:val="14"/>
+                <w:szCs w:val="14"/>
+              </w:rPr>
+              <w:t>SE}</w:t>
+            </w:r>
+          </w:p>
+        </w:tc>
+        <w:tc>
+          <w:tcPr>
+            <w:tcW w:w="1028" w:type="dxa"/>
+          </w:tcPr>
+          <w:p>
+            <w:pPr>
+              <w:pStyle w:val="ListParagraph"/>
+              <w:ind w:left="0"/>
+              <w:rPr>
+                <w:rFonts w:ascii="Times New Roman" w:hAnsi="Times New Roman" w:cs="Times New Roman"/>
+                <w:sz w:val="14"/>
+                <w:szCs w:val="14"/>
+              </w:rPr>
+            </w:pPr>
+            <w:r>
+              <w:rPr>
+                <w:rFonts w:ascii="Times New Roman" w:hAnsi="Times New Roman" w:cs="Times New Roman"/>
+                <w:sz w:val="14"/>
+                <w:szCs w:val="14"/>
+              </w:rPr>
+              <w:t>{</w:t>
+            </w:r>
+            <w:r>
+              <w:rPr>
+                <w:rFonts w:ascii="Times New Roman" w:hAnsi="Times New Roman" w:cs="Times New Roman"/>
+                <w:sz w:val="14"/>
+                <w:szCs w:val="14"/>
+              </w:rPr>
+              <w:t>M20</w:t>
+            </w:r>
+            <w:r>
+              <w:rPr>
+                <w:rFonts w:ascii="Times New Roman" w:hAnsi="Times New Roman" w:cs="Times New Roman"/>
+                <w:sz w:val="14"/>
+                <w:szCs w:val="14"/>
+              </w:rPr>
+              <w:t>SE}</w:t>
+            </w:r>
+          </w:p>
+        </w:tc>
+        <w:tc>
+          <w:tcPr>
+            <w:tcW w:w="815" w:type="dxa"/>
+          </w:tcPr>
+          <w:p>
+            <w:pPr>
+              <w:pStyle w:val="ListParagraph"/>
+              <w:ind w:left="0"/>
+              <w:rPr>
+                <w:rFonts w:ascii="Times New Roman" w:hAnsi="Times New Roman" w:cs="Times New Roman"/>
+                <w:sz w:val="14"/>
+                <w:szCs w:val="14"/>
+              </w:rPr>
+            </w:pPr>
+            <w:r>
+              <w:rPr>
+                <w:rFonts w:ascii="Times New Roman" w:hAnsi="Times New Roman" w:cs="Times New Roman"/>
+                <w:sz w:val="14"/>
+                <w:szCs w:val="14"/>
+              </w:rPr>
+              <w:t>{</w:t>
+            </w:r>
+            <w:r>
+              <w:rPr>
+                <w:rFonts w:ascii="Times New Roman" w:hAnsi="Times New Roman" w:cs="Times New Roman"/>
+                <w:sz w:val="14"/>
+                <w:szCs w:val="14"/>
+              </w:rPr>
+              <w:t>F20</w:t>
+            </w:r>
+            <w:r>
+              <w:rPr>
+                <w:rFonts w:ascii="Times New Roman" w:hAnsi="Times New Roman" w:cs="Times New Roman"/>
+                <w:sz w:val="14"/>
+                <w:szCs w:val="14"/>
+              </w:rPr>
+              <w:t>SE}</w:t>
+            </w:r>
+          </w:p>
+        </w:tc>
+        <w:tc>
+          <w:tcPr>
+            <w:tcW w:w="895" w:type="dxa"/>
+          </w:tcPr>
+          <w:p>
+            <w:pPr>
+              <w:pStyle w:val="ListParagraph"/>
+              <w:ind w:left="0"/>
+              <w:rPr>
+                <w:rFonts w:ascii="Times New Roman" w:hAnsi="Times New Roman" w:cs="Times New Roman"/>
+                <w:sz w:val="14"/>
+                <w:szCs w:val="14"/>
+              </w:rPr>
+            </w:pPr>
+            <w:r>
+              <w:rPr>
+                <w:rFonts w:ascii="Times New Roman" w:hAnsi="Times New Roman" w:cs="Times New Roman"/>
+                <w:sz w:val="14"/>
+                <w:szCs w:val="14"/>
+              </w:rPr>
+              <w:t>{</w:t>
+            </w:r>
+            <w:r>
+              <w:rPr>
+                <w:rFonts w:ascii="Times New Roman" w:hAnsi="Times New Roman" w:cs="Times New Roman"/>
+                <w:sz w:val="14"/>
+                <w:szCs w:val="14"/>
+              </w:rPr>
+              <w:t>M60</w:t>
+            </w:r>
+            <w:r>
+              <w:rPr>
+                <w:rFonts w:ascii="Times New Roman" w:hAnsi="Times New Roman" w:cs="Times New Roman"/>
+                <w:sz w:val="14"/>
+                <w:szCs w:val="14"/>
+              </w:rPr>
+              <w:t>SE}</w:t>
+            </w:r>
           </w:p>
         </w:tc>
         <w:tc>
@@ -11772,15 +11632,41 @@
               <w:ind w:left="0"/>
               <w:rPr>
                 <w:rFonts w:ascii="Times New Roman" w:hAnsi="Times New Roman" w:cs="Times New Roman"/>
-              </w:rPr>
-            </w:pPr>
+                <w:sz w:val="14"/>
+                <w:szCs w:val="14"/>
+              </w:rPr>
+            </w:pPr>
+            <w:r>
+              <w:rPr>
+                <w:rFonts w:ascii="Times New Roman" w:hAnsi="Times New Roman" w:cs="Times New Roman"/>
+                <w:sz w:val="14"/>
+                <w:szCs w:val="14"/>
+              </w:rPr>
+              <w:t>{</w:t>
+            </w:r>
+            <w:r>
+              <w:rPr>
+                <w:rFonts w:ascii="Times New Roman" w:hAnsi="Times New Roman" w:cs="Times New Roman"/>
+                <w:sz w:val="14"/>
+                <w:szCs w:val="14"/>
+              </w:rPr>
+              <w:t>F60</w:t>
+            </w:r>
+            <w:r>
+              <w:rPr>
+                <w:rFonts w:ascii="Times New Roman" w:hAnsi="Times New Roman" w:cs="Times New Roman"/>
+                <w:sz w:val="14"/>
+                <w:szCs w:val="14"/>
+              </w:rPr>
+              <w:t>SE}</w:t>
+            </w:r>
           </w:p>
         </w:tc>
       </w:tr>
       <w:tr>
         <w:tc>
           <w:tcPr>
-            <w:tcW w:w="3438" w:type="dxa"/>
+            <w:tcW w:w="2997" w:type="dxa"/>
           </w:tcPr>
           <w:p>
             <w:pPr>
@@ -11803,72 +11689,242 @@
         </w:tc>
         <w:tc>
           <w:tcPr>
-            <w:tcW w:w="720" w:type="dxa"/>
-          </w:tcPr>
-          <w:p>
-            <w:pPr>
-              <w:pStyle w:val="ListParagraph"/>
-              <w:ind w:left="0"/>
-              <w:rPr>
-                <w:rFonts w:ascii="Times New Roman" w:hAnsi="Times New Roman" w:cs="Times New Roman"/>
-              </w:rPr>
-            </w:pPr>
-          </w:p>
-        </w:tc>
-        <w:tc>
-          <w:tcPr>
-            <w:tcW w:w="990" w:type="dxa"/>
-          </w:tcPr>
-          <w:p>
-            <w:pPr>
-              <w:pStyle w:val="ListParagraph"/>
-              <w:ind w:left="0"/>
-              <w:rPr>
-                <w:rFonts w:ascii="Times New Roman" w:hAnsi="Times New Roman" w:cs="Times New Roman"/>
-              </w:rPr>
-            </w:pPr>
-          </w:p>
-        </w:tc>
-        <w:tc>
-          <w:tcPr>
-            <w:tcW w:w="720" w:type="dxa"/>
-          </w:tcPr>
-          <w:p>
-            <w:pPr>
-              <w:pStyle w:val="ListParagraph"/>
-              <w:ind w:left="0"/>
-              <w:rPr>
-                <w:rFonts w:ascii="Times New Roman" w:hAnsi="Times New Roman" w:cs="Times New Roman"/>
-              </w:rPr>
-            </w:pPr>
-          </w:p>
-        </w:tc>
-        <w:tc>
-          <w:tcPr>
-            <w:tcW w:w="990" w:type="dxa"/>
-          </w:tcPr>
-          <w:p>
-            <w:pPr>
-              <w:pStyle w:val="ListParagraph"/>
-              <w:ind w:left="0"/>
-              <w:rPr>
-                <w:rFonts w:ascii="Times New Roman" w:hAnsi="Times New Roman" w:cs="Times New Roman"/>
-              </w:rPr>
-            </w:pPr>
-          </w:p>
-        </w:tc>
-        <w:tc>
-          <w:tcPr>
-            <w:tcW w:w="720" w:type="dxa"/>
-          </w:tcPr>
-          <w:p>
-            <w:pPr>
-              <w:pStyle w:val="ListParagraph"/>
-              <w:ind w:left="0"/>
-              <w:rPr>
-                <w:rFonts w:ascii="Times New Roman" w:hAnsi="Times New Roman" w:cs="Times New Roman"/>
-              </w:rPr>
-            </w:pPr>
+            <w:tcW w:w="993" w:type="dxa"/>
+          </w:tcPr>
+          <w:p>
+            <w:pPr>
+              <w:pStyle w:val="ListParagraph"/>
+              <w:ind w:left="0"/>
+              <w:rPr>
+                <w:rFonts w:ascii="Times New Roman" w:hAnsi="Times New Roman" w:cs="Times New Roman"/>
+                <w:sz w:val="14"/>
+                <w:szCs w:val="14"/>
+              </w:rPr>
+            </w:pPr>
+            <w:r>
+              <w:rPr>
+                <w:rFonts w:ascii="Times New Roman" w:hAnsi="Times New Roman" w:cs="Times New Roman"/>
+                <w:sz w:val="14"/>
+                <w:szCs w:val="14"/>
+              </w:rPr>
+              <w:t>{</w:t>
+            </w:r>
+            <w:r>
+              <w:rPr>
+                <w:rFonts w:ascii="Times New Roman" w:hAnsi="Times New Roman" w:cs="Times New Roman"/>
+                <w:sz w:val="14"/>
+                <w:szCs w:val="14"/>
+              </w:rPr>
+              <w:t>M19</w:t>
+            </w:r>
+            <w:r>
+              <w:rPr>
+                <w:rFonts w:ascii="Times New Roman" w:hAnsi="Times New Roman" w:cs="Times New Roman"/>
+                <w:sz w:val="14"/>
+                <w:szCs w:val="14"/>
+              </w:rPr>
+              <w:t>SU</w:t>
+            </w:r>
+            <w:r>
+              <w:rPr>
+                <w:rFonts w:ascii="Times New Roman" w:hAnsi="Times New Roman" w:cs="Times New Roman"/>
+                <w:sz w:val="14"/>
+                <w:szCs w:val="14"/>
+              </w:rPr>
+              <w:t>}</w:t>
+            </w:r>
+          </w:p>
+        </w:tc>
+        <w:tc>
+          <w:tcPr>
+            <w:tcW w:w="850" w:type="dxa"/>
+          </w:tcPr>
+          <w:p>
+            <w:pPr>
+              <w:pStyle w:val="ListParagraph"/>
+              <w:ind w:left="0"/>
+              <w:rPr>
+                <w:rFonts w:ascii="Times New Roman" w:hAnsi="Times New Roman" w:cs="Times New Roman"/>
+                <w:sz w:val="14"/>
+                <w:szCs w:val="14"/>
+              </w:rPr>
+            </w:pPr>
+            <w:r>
+              <w:rPr>
+                <w:rFonts w:ascii="Times New Roman" w:hAnsi="Times New Roman" w:cs="Times New Roman"/>
+                <w:sz w:val="14"/>
+                <w:szCs w:val="14"/>
+              </w:rPr>
+              <w:t>{</w:t>
+            </w:r>
+            <w:r>
+              <w:rPr>
+                <w:rFonts w:ascii="Times New Roman" w:hAnsi="Times New Roman" w:cs="Times New Roman"/>
+                <w:sz w:val="14"/>
+                <w:szCs w:val="14"/>
+              </w:rPr>
+              <w:t>F19</w:t>
+            </w:r>
+            <w:r>
+              <w:rPr>
+                <w:rFonts w:ascii="Times New Roman" w:hAnsi="Times New Roman" w:cs="Times New Roman"/>
+                <w:sz w:val="14"/>
+                <w:szCs w:val="14"/>
+              </w:rPr>
+              <w:t>SU</w:t>
+            </w:r>
+            <w:r>
+              <w:rPr>
+                <w:rFonts w:ascii="Times New Roman" w:hAnsi="Times New Roman" w:cs="Times New Roman"/>
+                <w:sz w:val="14"/>
+                <w:szCs w:val="14"/>
+              </w:rPr>
+              <w:t>}</w:t>
+            </w:r>
+          </w:p>
+        </w:tc>
+        <w:tc>
+          <w:tcPr>
+            <w:tcW w:w="1028" w:type="dxa"/>
+          </w:tcPr>
+          <w:p>
+            <w:pPr>
+              <w:pStyle w:val="ListParagraph"/>
+              <w:ind w:left="0"/>
+              <w:rPr>
+                <w:rFonts w:ascii="Times New Roman" w:hAnsi="Times New Roman" w:cs="Times New Roman"/>
+                <w:sz w:val="14"/>
+                <w:szCs w:val="14"/>
+              </w:rPr>
+            </w:pPr>
+            <w:r>
+              <w:rPr>
+                <w:rFonts w:ascii="Times New Roman" w:hAnsi="Times New Roman" w:cs="Times New Roman"/>
+                <w:sz w:val="14"/>
+                <w:szCs w:val="14"/>
+              </w:rPr>
+              <w:t>{</w:t>
+            </w:r>
+            <w:r>
+              <w:rPr>
+                <w:rFonts w:ascii="Times New Roman" w:hAnsi="Times New Roman" w:cs="Times New Roman"/>
+                <w:sz w:val="14"/>
+                <w:szCs w:val="14"/>
+              </w:rPr>
+              <w:t>M20</w:t>
+            </w:r>
+            <w:r>
+              <w:rPr>
+                <w:rFonts w:ascii="Times New Roman" w:hAnsi="Times New Roman" w:cs="Times New Roman"/>
+                <w:sz w:val="14"/>
+                <w:szCs w:val="14"/>
+              </w:rPr>
+              <w:t>SU</w:t>
+            </w:r>
+            <w:r>
+              <w:rPr>
+                <w:rFonts w:ascii="Times New Roman" w:hAnsi="Times New Roman" w:cs="Times New Roman"/>
+                <w:sz w:val="14"/>
+                <w:szCs w:val="14"/>
+              </w:rPr>
+              <w:t>}</w:t>
+            </w:r>
+          </w:p>
+        </w:tc>
+        <w:tc>
+          <w:tcPr>
+            <w:tcW w:w="815" w:type="dxa"/>
+          </w:tcPr>
+          <w:p>
+            <w:pPr>
+              <w:pStyle w:val="ListParagraph"/>
+              <w:ind w:left="0"/>
+              <w:rPr>
+                <w:rFonts w:ascii="Times New Roman" w:hAnsi="Times New Roman" w:cs="Times New Roman"/>
+                <w:sz w:val="14"/>
+                <w:szCs w:val="14"/>
+              </w:rPr>
+            </w:pPr>
+            <w:r>
+              <w:rPr>
+                <w:rFonts w:ascii="Times New Roman" w:hAnsi="Times New Roman" w:cs="Times New Roman"/>
+                <w:sz w:val="14"/>
+                <w:szCs w:val="14"/>
+              </w:rPr>
+              <w:t>{</w:t>
+            </w:r>
+            <w:r>
+              <w:rPr>
+                <w:rFonts w:ascii="Times New Roman" w:hAnsi="Times New Roman" w:cs="Times New Roman"/>
+                <w:sz w:val="14"/>
+                <w:szCs w:val="14"/>
+              </w:rPr>
+              <w:t>F20</w:t>
+            </w:r>
+            <w:r>
+              <w:rPr>
+                <w:rFonts w:ascii="Times New Roman" w:hAnsi="Times New Roman" w:cs="Times New Roman"/>
+                <w:sz w:val="14"/>
+                <w:szCs w:val="14"/>
+              </w:rPr>
+              <w:t>SU</w:t>
+            </w:r>
+            <w:r>
+              <w:rPr>
+                <w:rFonts w:ascii="Times New Roman" w:hAnsi="Times New Roman" w:cs="Times New Roman"/>
+                <w:sz w:val="14"/>
+                <w:szCs w:val="14"/>
+              </w:rPr>
+              <w:t>}</w:t>
+            </w:r>
+          </w:p>
+        </w:tc>
+        <w:tc>
+          <w:tcPr>
+            <w:tcW w:w="895" w:type="dxa"/>
+          </w:tcPr>
+          <w:p>
+            <w:pPr>
+              <w:pStyle w:val="ListParagraph"/>
+              <w:ind w:left="0"/>
+              <w:rPr>
+                <w:rFonts w:ascii="Times New Roman" w:hAnsi="Times New Roman" w:cs="Times New Roman"/>
+                <w:sz w:val="14"/>
+                <w:szCs w:val="14"/>
+              </w:rPr>
+            </w:pPr>
+            <w:r>
+              <w:rPr>
+                <w:rFonts w:ascii="Times New Roman" w:hAnsi="Times New Roman" w:cs="Times New Roman"/>
+                <w:sz w:val="14"/>
+                <w:szCs w:val="14"/>
+              </w:rPr>
+              <w:t>{</w:t>
+            </w:r>
+            <w:r>
+              <w:rPr>
+                <w:rFonts w:ascii="Times New Roman" w:hAnsi="Times New Roman" w:cs="Times New Roman"/>
+                <w:sz w:val="14"/>
+                <w:szCs w:val="14"/>
+              </w:rPr>
+              <w:t>M60</w:t>
+            </w:r>
+            <w:r>
+              <w:rPr>
+                <w:rFonts w:ascii="Times New Roman" w:hAnsi="Times New Roman" w:cs="Times New Roman"/>
+                <w:sz w:val="14"/>
+                <w:szCs w:val="14"/>
+              </w:rPr>
+              <w:t>SU</w:t>
+            </w:r>
+            <w:r>
+              <w:rPr>
+                <w:rFonts w:ascii="Times New Roman" w:hAnsi="Times New Roman" w:cs="Times New Roman"/>
+                <w:sz w:val="14"/>
+                <w:szCs w:val="14"/>
+              </w:rPr>
+              <w:t>}</w:t>
+            </w:r>
           </w:p>
         </w:tc>
         <w:tc>
@@ -11881,15 +11937,49 @@
               <w:ind w:left="0"/>
               <w:rPr>
                 <w:rFonts w:ascii="Times New Roman" w:hAnsi="Times New Roman" w:cs="Times New Roman"/>
-              </w:rPr>
-            </w:pPr>
+                <w:sz w:val="14"/>
+                <w:szCs w:val="14"/>
+              </w:rPr>
+            </w:pPr>
+            <w:r>
+              <w:rPr>
+                <w:rFonts w:ascii="Times New Roman" w:hAnsi="Times New Roman" w:cs="Times New Roman"/>
+                <w:sz w:val="14"/>
+                <w:szCs w:val="14"/>
+              </w:rPr>
+              <w:t>{</w:t>
+            </w:r>
+            <w:r>
+              <w:rPr>
+                <w:rFonts w:ascii="Times New Roman" w:hAnsi="Times New Roman" w:cs="Times New Roman"/>
+                <w:sz w:val="14"/>
+                <w:szCs w:val="14"/>
+              </w:rPr>
+              <w:t>F60</w:t>
+            </w:r>
+            <w:r>
+              <w:rPr>
+                <w:rFonts w:ascii="Times New Roman" w:hAnsi="Times New Roman" w:cs="Times New Roman"/>
+                <w:sz w:val="14"/>
+                <w:szCs w:val="14"/>
+              </w:rPr>
+              <w:t>SU</w:t>
+            </w:r>
+            <w:r>
+              <w:rPr>
+                <w:rFonts w:ascii="Times New Roman" w:hAnsi="Times New Roman" w:cs="Times New Roman"/>
+                <w:sz w:val="14"/>
+                <w:szCs w:val="14"/>
+              </w:rPr>
+              <w:t>}</w:t>
+            </w:r>
           </w:p>
         </w:tc>
       </w:tr>
       <w:tr>
         <w:tc>
           <w:tcPr>
-            <w:tcW w:w="3438" w:type="dxa"/>
+            <w:tcW w:w="2997" w:type="dxa"/>
           </w:tcPr>
           <w:p>
             <w:pPr>
@@ -11912,72 +12002,242 @@
         </w:tc>
         <w:tc>
           <w:tcPr>
-            <w:tcW w:w="720" w:type="dxa"/>
-          </w:tcPr>
-          <w:p>
-            <w:pPr>
-              <w:pStyle w:val="ListParagraph"/>
-              <w:ind w:left="0"/>
-              <w:rPr>
-                <w:rFonts w:ascii="Times New Roman" w:hAnsi="Times New Roman" w:cs="Times New Roman"/>
-              </w:rPr>
-            </w:pPr>
-          </w:p>
-        </w:tc>
-        <w:tc>
-          <w:tcPr>
-            <w:tcW w:w="990" w:type="dxa"/>
-          </w:tcPr>
-          <w:p>
-            <w:pPr>
-              <w:pStyle w:val="ListParagraph"/>
-              <w:ind w:left="0"/>
-              <w:rPr>
-                <w:rFonts w:ascii="Times New Roman" w:hAnsi="Times New Roman" w:cs="Times New Roman"/>
-              </w:rPr>
-            </w:pPr>
-          </w:p>
-        </w:tc>
-        <w:tc>
-          <w:tcPr>
-            <w:tcW w:w="720" w:type="dxa"/>
-          </w:tcPr>
-          <w:p>
-            <w:pPr>
-              <w:pStyle w:val="ListParagraph"/>
-              <w:ind w:left="0"/>
-              <w:rPr>
-                <w:rFonts w:ascii="Times New Roman" w:hAnsi="Times New Roman" w:cs="Times New Roman"/>
-              </w:rPr>
-            </w:pPr>
-          </w:p>
-        </w:tc>
-        <w:tc>
-          <w:tcPr>
-            <w:tcW w:w="990" w:type="dxa"/>
-          </w:tcPr>
-          <w:p>
-            <w:pPr>
-              <w:pStyle w:val="ListParagraph"/>
-              <w:ind w:left="0"/>
-              <w:rPr>
-                <w:rFonts w:ascii="Times New Roman" w:hAnsi="Times New Roman" w:cs="Times New Roman"/>
-              </w:rPr>
-            </w:pPr>
-          </w:p>
-        </w:tc>
-        <w:tc>
-          <w:tcPr>
-            <w:tcW w:w="720" w:type="dxa"/>
-          </w:tcPr>
-          <w:p>
-            <w:pPr>
-              <w:pStyle w:val="ListParagraph"/>
-              <w:ind w:left="0"/>
-              <w:rPr>
-                <w:rFonts w:ascii="Times New Roman" w:hAnsi="Times New Roman" w:cs="Times New Roman"/>
-              </w:rPr>
-            </w:pPr>
+            <w:tcW w:w="993" w:type="dxa"/>
+          </w:tcPr>
+          <w:p>
+            <w:pPr>
+              <w:pStyle w:val="ListParagraph"/>
+              <w:ind w:left="0"/>
+              <w:rPr>
+                <w:rFonts w:ascii="Times New Roman" w:hAnsi="Times New Roman" w:cs="Times New Roman"/>
+                <w:sz w:val="14"/>
+                <w:szCs w:val="14"/>
+              </w:rPr>
+            </w:pPr>
+            <w:r>
+              <w:rPr>
+                <w:rFonts w:ascii="Times New Roman" w:hAnsi="Times New Roman" w:cs="Times New Roman"/>
+                <w:sz w:val="14"/>
+                <w:szCs w:val="14"/>
+              </w:rPr>
+              <w:t>{</w:t>
+            </w:r>
+            <w:r>
+              <w:rPr>
+                <w:rFonts w:ascii="Times New Roman" w:hAnsi="Times New Roman" w:cs="Times New Roman"/>
+                <w:sz w:val="14"/>
+                <w:szCs w:val="14"/>
+              </w:rPr>
+              <w:t>M19</w:t>
+            </w:r>
+            <w:r>
+              <w:rPr>
+                <w:rFonts w:ascii="Times New Roman" w:hAnsi="Times New Roman" w:cs="Times New Roman"/>
+                <w:sz w:val="14"/>
+                <w:szCs w:val="14"/>
+              </w:rPr>
+              <w:t>VS</w:t>
+            </w:r>
+            <w:r>
+              <w:rPr>
+                <w:rFonts w:ascii="Times New Roman" w:hAnsi="Times New Roman" w:cs="Times New Roman"/>
+                <w:sz w:val="14"/>
+                <w:szCs w:val="14"/>
+              </w:rPr>
+              <w:t>}</w:t>
+            </w:r>
+          </w:p>
+        </w:tc>
+        <w:tc>
+          <w:tcPr>
+            <w:tcW w:w="850" w:type="dxa"/>
+          </w:tcPr>
+          <w:p>
+            <w:pPr>
+              <w:pStyle w:val="ListParagraph"/>
+              <w:ind w:left="0"/>
+              <w:rPr>
+                <w:rFonts w:ascii="Times New Roman" w:hAnsi="Times New Roman" w:cs="Times New Roman"/>
+                <w:sz w:val="14"/>
+                <w:szCs w:val="14"/>
+              </w:rPr>
+            </w:pPr>
+            <w:r>
+              <w:rPr>
+                <w:rFonts w:ascii="Times New Roman" w:hAnsi="Times New Roman" w:cs="Times New Roman"/>
+                <w:sz w:val="14"/>
+                <w:szCs w:val="14"/>
+              </w:rPr>
+              <w:t>{</w:t>
+            </w:r>
+            <w:r>
+              <w:rPr>
+                <w:rFonts w:ascii="Times New Roman" w:hAnsi="Times New Roman" w:cs="Times New Roman"/>
+                <w:sz w:val="14"/>
+                <w:szCs w:val="14"/>
+              </w:rPr>
+              <w:t>F19</w:t>
+            </w:r>
+            <w:r>
+              <w:rPr>
+                <w:rFonts w:ascii="Times New Roman" w:hAnsi="Times New Roman" w:cs="Times New Roman"/>
+                <w:sz w:val="14"/>
+                <w:szCs w:val="14"/>
+              </w:rPr>
+              <w:t>VS</w:t>
+            </w:r>
+            <w:r>
+              <w:rPr>
+                <w:rFonts w:ascii="Times New Roman" w:hAnsi="Times New Roman" w:cs="Times New Roman"/>
+                <w:sz w:val="14"/>
+                <w:szCs w:val="14"/>
+              </w:rPr>
+              <w:t>}</w:t>
+            </w:r>
+          </w:p>
+        </w:tc>
+        <w:tc>
+          <w:tcPr>
+            <w:tcW w:w="1028" w:type="dxa"/>
+          </w:tcPr>
+          <w:p>
+            <w:pPr>
+              <w:pStyle w:val="ListParagraph"/>
+              <w:ind w:left="0"/>
+              <w:rPr>
+                <w:rFonts w:ascii="Times New Roman" w:hAnsi="Times New Roman" w:cs="Times New Roman"/>
+                <w:sz w:val="14"/>
+                <w:szCs w:val="14"/>
+              </w:rPr>
+            </w:pPr>
+            <w:r>
+              <w:rPr>
+                <w:rFonts w:ascii="Times New Roman" w:hAnsi="Times New Roman" w:cs="Times New Roman"/>
+                <w:sz w:val="14"/>
+                <w:szCs w:val="14"/>
+              </w:rPr>
+              <w:t>{</w:t>
+            </w:r>
+            <w:r>
+              <w:rPr>
+                <w:rFonts w:ascii="Times New Roman" w:hAnsi="Times New Roman" w:cs="Times New Roman"/>
+                <w:sz w:val="14"/>
+                <w:szCs w:val="14"/>
+              </w:rPr>
+              <w:t>M20</w:t>
+            </w:r>
+            <w:r>
+              <w:rPr>
+                <w:rFonts w:ascii="Times New Roman" w:hAnsi="Times New Roman" w:cs="Times New Roman"/>
+                <w:sz w:val="14"/>
+                <w:szCs w:val="14"/>
+              </w:rPr>
+              <w:t>VS</w:t>
+            </w:r>
+            <w:r>
+              <w:rPr>
+                <w:rFonts w:ascii="Times New Roman" w:hAnsi="Times New Roman" w:cs="Times New Roman"/>
+                <w:sz w:val="14"/>
+                <w:szCs w:val="14"/>
+              </w:rPr>
+              <w:t>}</w:t>
+            </w:r>
+          </w:p>
+        </w:tc>
+        <w:tc>
+          <w:tcPr>
+            <w:tcW w:w="815" w:type="dxa"/>
+          </w:tcPr>
+          <w:p>
+            <w:pPr>
+              <w:pStyle w:val="ListParagraph"/>
+              <w:ind w:left="0"/>
+              <w:rPr>
+                <w:rFonts w:ascii="Times New Roman" w:hAnsi="Times New Roman" w:cs="Times New Roman"/>
+                <w:sz w:val="14"/>
+                <w:szCs w:val="14"/>
+              </w:rPr>
+            </w:pPr>
+            <w:r>
+              <w:rPr>
+                <w:rFonts w:ascii="Times New Roman" w:hAnsi="Times New Roman" w:cs="Times New Roman"/>
+                <w:sz w:val="14"/>
+                <w:szCs w:val="14"/>
+              </w:rPr>
+              <w:t>{</w:t>
+            </w:r>
+            <w:r>
+              <w:rPr>
+                <w:rFonts w:ascii="Times New Roman" w:hAnsi="Times New Roman" w:cs="Times New Roman"/>
+                <w:sz w:val="14"/>
+                <w:szCs w:val="14"/>
+              </w:rPr>
+              <w:t>F20</w:t>
+            </w:r>
+            <w:r>
+              <w:rPr>
+                <w:rFonts w:ascii="Times New Roman" w:hAnsi="Times New Roman" w:cs="Times New Roman"/>
+                <w:sz w:val="14"/>
+                <w:szCs w:val="14"/>
+              </w:rPr>
+              <w:t>VS</w:t>
+            </w:r>
+            <w:r>
+              <w:rPr>
+                <w:rFonts w:ascii="Times New Roman" w:hAnsi="Times New Roman" w:cs="Times New Roman"/>
+                <w:sz w:val="14"/>
+                <w:szCs w:val="14"/>
+              </w:rPr>
+              <w:t>}</w:t>
+            </w:r>
+          </w:p>
+        </w:tc>
+        <w:tc>
+          <w:tcPr>
+            <w:tcW w:w="895" w:type="dxa"/>
+          </w:tcPr>
+          <w:p>
+            <w:pPr>
+              <w:pStyle w:val="ListParagraph"/>
+              <w:ind w:left="0"/>
+              <w:rPr>
+                <w:rFonts w:ascii="Times New Roman" w:hAnsi="Times New Roman" w:cs="Times New Roman"/>
+                <w:sz w:val="14"/>
+                <w:szCs w:val="14"/>
+              </w:rPr>
+            </w:pPr>
+            <w:r>
+              <w:rPr>
+                <w:rFonts w:ascii="Times New Roman" w:hAnsi="Times New Roman" w:cs="Times New Roman"/>
+                <w:sz w:val="14"/>
+                <w:szCs w:val="14"/>
+              </w:rPr>
+              <w:t>{</w:t>
+            </w:r>
+            <w:r>
+              <w:rPr>
+                <w:rFonts w:ascii="Times New Roman" w:hAnsi="Times New Roman" w:cs="Times New Roman"/>
+                <w:sz w:val="14"/>
+                <w:szCs w:val="14"/>
+              </w:rPr>
+              <w:t>M60</w:t>
+            </w:r>
+            <w:r>
+              <w:rPr>
+                <w:rFonts w:ascii="Times New Roman" w:hAnsi="Times New Roman" w:cs="Times New Roman"/>
+                <w:sz w:val="14"/>
+                <w:szCs w:val="14"/>
+              </w:rPr>
+              <w:t>VS</w:t>
+            </w:r>
+            <w:r>
+              <w:rPr>
+                <w:rFonts w:ascii="Times New Roman" w:hAnsi="Times New Roman" w:cs="Times New Roman"/>
+                <w:sz w:val="14"/>
+                <w:szCs w:val="14"/>
+              </w:rPr>
+              <w:t>}</w:t>
+            </w:r>
           </w:p>
         </w:tc>
         <w:tc>
@@ -11990,15 +12250,49 @@
               <w:ind w:left="0"/>
               <w:rPr>
                 <w:rFonts w:ascii="Times New Roman" w:hAnsi="Times New Roman" w:cs="Times New Roman"/>
-              </w:rPr>
-            </w:pPr>
+                <w:sz w:val="14"/>
+                <w:szCs w:val="14"/>
+              </w:rPr>
+            </w:pPr>
+            <w:r>
+              <w:rPr>
+                <w:rFonts w:ascii="Times New Roman" w:hAnsi="Times New Roman" w:cs="Times New Roman"/>
+                <w:sz w:val="14"/>
+                <w:szCs w:val="14"/>
+              </w:rPr>
+              <w:t>{</w:t>
+            </w:r>
+            <w:r>
+              <w:rPr>
+                <w:rFonts w:ascii="Times New Roman" w:hAnsi="Times New Roman" w:cs="Times New Roman"/>
+                <w:sz w:val="14"/>
+                <w:szCs w:val="14"/>
+              </w:rPr>
+              <w:t>F60</w:t>
+            </w:r>
+            <w:r>
+              <w:rPr>
+                <w:rFonts w:ascii="Times New Roman" w:hAnsi="Times New Roman" w:cs="Times New Roman"/>
+                <w:sz w:val="14"/>
+                <w:szCs w:val="14"/>
+              </w:rPr>
+              <w:t>VS</w:t>
+            </w:r>
+            <w:r>
+              <w:rPr>
+                <w:rFonts w:ascii="Times New Roman" w:hAnsi="Times New Roman" w:cs="Times New Roman"/>
+                <w:sz w:val="14"/>
+                <w:szCs w:val="14"/>
+              </w:rPr>
+              <w:t>}</w:t>
+            </w:r>
           </w:p>
         </w:tc>
       </w:tr>
       <w:tr>
         <w:tc>
           <w:tcPr>
-            <w:tcW w:w="3438" w:type="dxa"/>
+            <w:tcW w:w="2997" w:type="dxa"/>
           </w:tcPr>
           <w:p>
             <w:pPr>
@@ -12021,72 +12315,242 @@
         </w:tc>
         <w:tc>
           <w:tcPr>
-            <w:tcW w:w="720" w:type="dxa"/>
-          </w:tcPr>
-          <w:p>
-            <w:pPr>
-              <w:pStyle w:val="ListParagraph"/>
-              <w:ind w:left="0"/>
-              <w:rPr>
-                <w:rFonts w:ascii="Times New Roman" w:hAnsi="Times New Roman" w:cs="Times New Roman"/>
-              </w:rPr>
-            </w:pPr>
-          </w:p>
-        </w:tc>
-        <w:tc>
-          <w:tcPr>
-            <w:tcW w:w="990" w:type="dxa"/>
-          </w:tcPr>
-          <w:p>
-            <w:pPr>
-              <w:pStyle w:val="ListParagraph"/>
-              <w:ind w:left="0"/>
-              <w:rPr>
-                <w:rFonts w:ascii="Times New Roman" w:hAnsi="Times New Roman" w:cs="Times New Roman"/>
-              </w:rPr>
-            </w:pPr>
-          </w:p>
-        </w:tc>
-        <w:tc>
-          <w:tcPr>
-            <w:tcW w:w="720" w:type="dxa"/>
-          </w:tcPr>
-          <w:p>
-            <w:pPr>
-              <w:pStyle w:val="ListParagraph"/>
-              <w:ind w:left="0"/>
-              <w:rPr>
-                <w:rFonts w:ascii="Times New Roman" w:hAnsi="Times New Roman" w:cs="Times New Roman"/>
-              </w:rPr>
-            </w:pPr>
-          </w:p>
-        </w:tc>
-        <w:tc>
-          <w:tcPr>
-            <w:tcW w:w="990" w:type="dxa"/>
-          </w:tcPr>
-          <w:p>
-            <w:pPr>
-              <w:pStyle w:val="ListParagraph"/>
-              <w:ind w:left="0"/>
-              <w:rPr>
-                <w:rFonts w:ascii="Times New Roman" w:hAnsi="Times New Roman" w:cs="Times New Roman"/>
-              </w:rPr>
-            </w:pPr>
-          </w:p>
-        </w:tc>
-        <w:tc>
-          <w:tcPr>
-            <w:tcW w:w="720" w:type="dxa"/>
-          </w:tcPr>
-          <w:p>
-            <w:pPr>
-              <w:pStyle w:val="ListParagraph"/>
-              <w:ind w:left="0"/>
-              <w:rPr>
-                <w:rFonts w:ascii="Times New Roman" w:hAnsi="Times New Roman" w:cs="Times New Roman"/>
-              </w:rPr>
-            </w:pPr>
+            <w:tcW w:w="993" w:type="dxa"/>
+          </w:tcPr>
+          <w:p>
+            <w:pPr>
+              <w:pStyle w:val="ListParagraph"/>
+              <w:ind w:left="0"/>
+              <w:rPr>
+                <w:rFonts w:ascii="Times New Roman" w:hAnsi="Times New Roman" w:cs="Times New Roman"/>
+                <w:sz w:val="14"/>
+                <w:szCs w:val="14"/>
+              </w:rPr>
+            </w:pPr>
+            <w:r>
+              <w:rPr>
+                <w:rFonts w:ascii="Times New Roman" w:hAnsi="Times New Roman" w:cs="Times New Roman"/>
+                <w:sz w:val="14"/>
+                <w:szCs w:val="14"/>
+              </w:rPr>
+              <w:t>{</w:t>
+            </w:r>
+            <w:r>
+              <w:rPr>
+                <w:rFonts w:ascii="Times New Roman" w:hAnsi="Times New Roman" w:cs="Times New Roman"/>
+                <w:sz w:val="14"/>
+                <w:szCs w:val="14"/>
+              </w:rPr>
+              <w:t>M19</w:t>
+            </w:r>
+            <w:r>
+              <w:rPr>
+                <w:rFonts w:ascii="Times New Roman" w:hAnsi="Times New Roman" w:cs="Times New Roman"/>
+                <w:sz w:val="14"/>
+                <w:szCs w:val="14"/>
+              </w:rPr>
+              <w:t>VV</w:t>
+            </w:r>
+            <w:r>
+              <w:rPr>
+                <w:rFonts w:ascii="Times New Roman" w:hAnsi="Times New Roman" w:cs="Times New Roman"/>
+                <w:sz w:val="14"/>
+                <w:szCs w:val="14"/>
+              </w:rPr>
+              <w:t>}</w:t>
+            </w:r>
+          </w:p>
+        </w:tc>
+        <w:tc>
+          <w:tcPr>
+            <w:tcW w:w="850" w:type="dxa"/>
+          </w:tcPr>
+          <w:p>
+            <w:pPr>
+              <w:pStyle w:val="ListParagraph"/>
+              <w:ind w:left="0"/>
+              <w:rPr>
+                <w:rFonts w:ascii="Times New Roman" w:hAnsi="Times New Roman" w:cs="Times New Roman"/>
+                <w:sz w:val="14"/>
+                <w:szCs w:val="14"/>
+              </w:rPr>
+            </w:pPr>
+            <w:r>
+              <w:rPr>
+                <w:rFonts w:ascii="Times New Roman" w:hAnsi="Times New Roman" w:cs="Times New Roman"/>
+                <w:sz w:val="14"/>
+                <w:szCs w:val="14"/>
+              </w:rPr>
+              <w:t>{</w:t>
+            </w:r>
+            <w:r>
+              <w:rPr>
+                <w:rFonts w:ascii="Times New Roman" w:hAnsi="Times New Roman" w:cs="Times New Roman"/>
+                <w:sz w:val="14"/>
+                <w:szCs w:val="14"/>
+              </w:rPr>
+              <w:t>F19</w:t>
+            </w:r>
+            <w:r>
+              <w:rPr>
+                <w:rFonts w:ascii="Times New Roman" w:hAnsi="Times New Roman" w:cs="Times New Roman"/>
+                <w:sz w:val="14"/>
+                <w:szCs w:val="14"/>
+              </w:rPr>
+              <w:t>VV</w:t>
+            </w:r>
+            <w:r>
+              <w:rPr>
+                <w:rFonts w:ascii="Times New Roman" w:hAnsi="Times New Roman" w:cs="Times New Roman"/>
+                <w:sz w:val="14"/>
+                <w:szCs w:val="14"/>
+              </w:rPr>
+              <w:t>}</w:t>
+            </w:r>
+          </w:p>
+        </w:tc>
+        <w:tc>
+          <w:tcPr>
+            <w:tcW w:w="1028" w:type="dxa"/>
+          </w:tcPr>
+          <w:p>
+            <w:pPr>
+              <w:pStyle w:val="ListParagraph"/>
+              <w:ind w:left="0"/>
+              <w:rPr>
+                <w:rFonts w:ascii="Times New Roman" w:hAnsi="Times New Roman" w:cs="Times New Roman"/>
+                <w:sz w:val="14"/>
+                <w:szCs w:val="14"/>
+              </w:rPr>
+            </w:pPr>
+            <w:r>
+              <w:rPr>
+                <w:rFonts w:ascii="Times New Roman" w:hAnsi="Times New Roman" w:cs="Times New Roman"/>
+                <w:sz w:val="14"/>
+                <w:szCs w:val="14"/>
+              </w:rPr>
+              <w:t>{</w:t>
+            </w:r>
+            <w:r>
+              <w:rPr>
+                <w:rFonts w:ascii="Times New Roman" w:hAnsi="Times New Roman" w:cs="Times New Roman"/>
+                <w:sz w:val="14"/>
+                <w:szCs w:val="14"/>
+              </w:rPr>
+              <w:t>M20</w:t>
+            </w:r>
+            <w:r>
+              <w:rPr>
+                <w:rFonts w:ascii="Times New Roman" w:hAnsi="Times New Roman" w:cs="Times New Roman"/>
+                <w:sz w:val="14"/>
+                <w:szCs w:val="14"/>
+              </w:rPr>
+              <w:t>VV</w:t>
+            </w:r>
+            <w:r>
+              <w:rPr>
+                <w:rFonts w:ascii="Times New Roman" w:hAnsi="Times New Roman" w:cs="Times New Roman"/>
+                <w:sz w:val="14"/>
+                <w:szCs w:val="14"/>
+              </w:rPr>
+              <w:t>}</w:t>
+            </w:r>
+          </w:p>
+        </w:tc>
+        <w:tc>
+          <w:tcPr>
+            <w:tcW w:w="815" w:type="dxa"/>
+          </w:tcPr>
+          <w:p>
+            <w:pPr>
+              <w:pStyle w:val="ListParagraph"/>
+              <w:ind w:left="0"/>
+              <w:rPr>
+                <w:rFonts w:ascii="Times New Roman" w:hAnsi="Times New Roman" w:cs="Times New Roman"/>
+                <w:sz w:val="14"/>
+                <w:szCs w:val="14"/>
+              </w:rPr>
+            </w:pPr>
+            <w:r>
+              <w:rPr>
+                <w:rFonts w:ascii="Times New Roman" w:hAnsi="Times New Roman" w:cs="Times New Roman"/>
+                <w:sz w:val="14"/>
+                <w:szCs w:val="14"/>
+              </w:rPr>
+              <w:t>{</w:t>
+            </w:r>
+            <w:r>
+              <w:rPr>
+                <w:rFonts w:ascii="Times New Roman" w:hAnsi="Times New Roman" w:cs="Times New Roman"/>
+                <w:sz w:val="14"/>
+                <w:szCs w:val="14"/>
+              </w:rPr>
+              <w:t>F20</w:t>
+            </w:r>
+            <w:r>
+              <w:rPr>
+                <w:rFonts w:ascii="Times New Roman" w:hAnsi="Times New Roman" w:cs="Times New Roman"/>
+                <w:sz w:val="14"/>
+                <w:szCs w:val="14"/>
+              </w:rPr>
+              <w:t>VV</w:t>
+            </w:r>
+            <w:r>
+              <w:rPr>
+                <w:rFonts w:ascii="Times New Roman" w:hAnsi="Times New Roman" w:cs="Times New Roman"/>
+                <w:sz w:val="14"/>
+                <w:szCs w:val="14"/>
+              </w:rPr>
+              <w:t>}</w:t>
+            </w:r>
+          </w:p>
+        </w:tc>
+        <w:tc>
+          <w:tcPr>
+            <w:tcW w:w="895" w:type="dxa"/>
+          </w:tcPr>
+          <w:p>
+            <w:pPr>
+              <w:pStyle w:val="ListParagraph"/>
+              <w:ind w:left="0"/>
+              <w:rPr>
+                <w:rFonts w:ascii="Times New Roman" w:hAnsi="Times New Roman" w:cs="Times New Roman"/>
+                <w:sz w:val="14"/>
+                <w:szCs w:val="14"/>
+              </w:rPr>
+            </w:pPr>
+            <w:r>
+              <w:rPr>
+                <w:rFonts w:ascii="Times New Roman" w:hAnsi="Times New Roman" w:cs="Times New Roman"/>
+                <w:sz w:val="14"/>
+                <w:szCs w:val="14"/>
+              </w:rPr>
+              <w:t>{</w:t>
+            </w:r>
+            <w:r>
+              <w:rPr>
+                <w:rFonts w:ascii="Times New Roman" w:hAnsi="Times New Roman" w:cs="Times New Roman"/>
+                <w:sz w:val="14"/>
+                <w:szCs w:val="14"/>
+              </w:rPr>
+              <w:t>M60</w:t>
+            </w:r>
+            <w:r>
+              <w:rPr>
+                <w:rFonts w:ascii="Times New Roman" w:hAnsi="Times New Roman" w:cs="Times New Roman"/>
+                <w:sz w:val="14"/>
+                <w:szCs w:val="14"/>
+              </w:rPr>
+              <w:t>VV</w:t>
+            </w:r>
+            <w:r>
+              <w:rPr>
+                <w:rFonts w:ascii="Times New Roman" w:hAnsi="Times New Roman" w:cs="Times New Roman"/>
+                <w:sz w:val="14"/>
+                <w:szCs w:val="14"/>
+              </w:rPr>
+              <w:t>}</w:t>
+            </w:r>
           </w:p>
         </w:tc>
         <w:tc>
@@ -12099,8 +12563,42 @@
               <w:ind w:left="0"/>
               <w:rPr>
                 <w:rFonts w:ascii="Times New Roman" w:hAnsi="Times New Roman" w:cs="Times New Roman"/>
-              </w:rPr>
-            </w:pPr>
+                <w:sz w:val="14"/>
+                <w:szCs w:val="14"/>
+              </w:rPr>
+            </w:pPr>
+            <w:r>
+              <w:rPr>
+                <w:rFonts w:ascii="Times New Roman" w:hAnsi="Times New Roman" w:cs="Times New Roman"/>
+                <w:sz w:val="14"/>
+                <w:szCs w:val="14"/>
+              </w:rPr>
+              <w:t>{</w:t>
+            </w:r>
+            <w:r>
+              <w:rPr>
+                <w:rFonts w:ascii="Times New Roman" w:hAnsi="Times New Roman" w:cs="Times New Roman"/>
+                <w:sz w:val="14"/>
+                <w:szCs w:val="14"/>
+              </w:rPr>
+              <w:t>F60</w:t>
+            </w:r>
+            <w:r>
+              <w:rPr>
+                <w:rFonts w:ascii="Times New Roman" w:hAnsi="Times New Roman" w:cs="Times New Roman"/>
+                <w:sz w:val="14"/>
+                <w:szCs w:val="14"/>
+              </w:rPr>
+              <w:t>VV</w:t>
+            </w:r>
+            <w:r>
+              <w:rPr>
+                <w:rFonts w:ascii="Times New Roman" w:hAnsi="Times New Roman" w:cs="Times New Roman"/>
+                <w:sz w:val="14"/>
+                <w:szCs w:val="14"/>
+              </w:rPr>
+              <w:t>}</w:t>
+            </w:r>
           </w:p>
         </w:tc>
       </w:tr>
@@ -12111,6 +12609,8 @@
           <w:rFonts w:ascii="Times New Roman" w:hAnsi="Times New Roman" w:cs="Times New Roman"/>
         </w:rPr>
       </w:pPr>
+      <w:bookmarkStart w:id="0" w:name="_GoBack"/>
+      <w:bookmarkEnd w:id="0"/>
     </w:p>
     <w:p>
       <w:pPr>
@@ -12154,14 +12654,7 @@
         <w:rPr>
           <w:rFonts w:ascii="Times New Roman" w:hAnsi="Times New Roman" w:cs="Times New Roman"/>
         </w:rPr>
-        <w:t xml:space="preserve">Community Treatment </w:t>
-      </w:r>
-      <w:proofErr w:type="spellStart"/>
-      <w:r>
-        <w:rPr>
-          <w:rFonts w:ascii="Times New Roman" w:hAnsi="Times New Roman" w:cs="Times New Roman"/>
-        </w:rPr>
-        <w:t>Program</w:t>
+        <w:t>Community Treatment Program</w:t>
       </w:r>
       <w:r>
         <w:rPr>
@@ -12175,7 +12668,6 @@
         </w:rPr>
         <w:t>s</w:t>
       </w:r>
-      <w:proofErr w:type="spellEnd"/>
     </w:p>
     <w:tbl>
       <w:tblPr>
@@ -12204,7 +12696,6 @@
                 <w:bCs/>
               </w:rPr>
             </w:pPr>
-            <w:proofErr w:type="spellStart"/>
             <w:r>
               <w:rPr>
                 <w:rFonts w:ascii="Times New Roman" w:hAnsi="Times New Roman" w:cs="Times New Roman"/>
@@ -12221,7 +12712,6 @@
               </w:rPr>
               <w:t>me</w:t>
             </w:r>
-            <w:proofErr w:type="spellEnd"/>
             <w:r>
               <w:rPr>
                 <w:rFonts w:ascii="Times New Roman" w:hAnsi="Times New Roman" w:cs="Times New Roman"/>
@@ -12280,7 +12770,6 @@
               </w:rPr>
               <w:t xml:space="preserve">Depot injection </w:t>
             </w:r>
-            <w:proofErr w:type="spellStart"/>
             <w:r>
               <w:rPr>
                 <w:rFonts w:ascii="Times New Roman" w:hAnsi="Times New Roman" w:cs="Times New Roman"/>
@@ -12293,7 +12782,6 @@
               </w:rPr>
               <w:t>me</w:t>
             </w:r>
-            <w:proofErr w:type="spellEnd"/>
             <w:r>
               <w:rPr>
                 <w:rFonts w:ascii="Times New Roman" w:hAnsi="Times New Roman" w:cs="Times New Roman"/>
@@ -12383,7 +12871,6 @@
         </w:rPr>
         <w:t xml:space="preserve">Mental Health Promotion/Training/Awareness </w:t>
       </w:r>
-      <w:proofErr w:type="spellStart"/>
       <w:r>
         <w:rPr>
           <w:rFonts w:ascii="Times New Roman" w:hAnsi="Times New Roman" w:cs="Times New Roman"/>
@@ -12402,7 +12889,6 @@
         </w:rPr>
         <w:t>s</w:t>
       </w:r>
-      <w:proofErr w:type="spellEnd"/>
       <w:r>
         <w:rPr>
           <w:rFonts w:ascii="Times New Roman" w:hAnsi="Times New Roman" w:cs="Times New Roman"/>
@@ -13667,14 +14153,7 @@
         <w:rPr>
           <w:rFonts w:ascii="Times New Roman" w:hAnsi="Times New Roman" w:cs="Times New Roman"/>
         </w:rPr>
-        <w:t xml:space="preserve">Service Utilization at Special </w:t>
-      </w:r>
-      <w:proofErr w:type="spellStart"/>
-      <w:r>
-        <w:rPr>
-          <w:rFonts w:ascii="Times New Roman" w:hAnsi="Times New Roman" w:cs="Times New Roman"/>
-        </w:rPr>
-        <w:t>Centre</w:t>
+        <w:t>Service Utilization at Special Centre</w:t>
       </w:r>
       <w:r>
         <w:rPr>
@@ -13682,7 +14161,6 @@
         </w:rPr>
         <w:t>s</w:t>
       </w:r>
-      <w:proofErr w:type="spellEnd"/>
       <w:r>
         <w:rPr>
           <w:rFonts w:ascii="Times New Roman" w:hAnsi="Times New Roman" w:cs="Times New Roman"/>
@@ -13852,16 +14330,8 @@
               <w:rPr>
                 <w:rFonts w:ascii="Times New Roman" w:hAnsi="Times New Roman" w:cs="Times New Roman"/>
               </w:rPr>
-              <w:t xml:space="preserve">Day </w:t>
-            </w:r>
-            <w:proofErr w:type="spellStart"/>
-            <w:r>
-              <w:rPr>
-                <w:rFonts w:ascii="Times New Roman" w:hAnsi="Times New Roman" w:cs="Times New Roman"/>
-              </w:rPr>
-              <w:t>centres</w:t>
-            </w:r>
-            <w:proofErr w:type="spellEnd"/>
+              <w:t>Day centres</w:t>
+            </w:r>
           </w:p>
         </w:tc>
         <w:tc>
@@ -13899,16 +14369,8 @@
               <w:rPr>
                 <w:rFonts w:ascii="Times New Roman" w:hAnsi="Times New Roman" w:cs="Times New Roman"/>
               </w:rPr>
-              <w:t xml:space="preserve">Alcohol Rehabilitation </w:t>
-            </w:r>
-            <w:proofErr w:type="spellStart"/>
-            <w:r>
-              <w:rPr>
-                <w:rFonts w:ascii="Times New Roman" w:hAnsi="Times New Roman" w:cs="Times New Roman"/>
-              </w:rPr>
-              <w:t>Centres</w:t>
-            </w:r>
-            <w:proofErr w:type="spellEnd"/>
+              <w:t>Alcohol Rehabilitation Centres</w:t>
+            </w:r>
           </w:p>
         </w:tc>
         <w:tc>
@@ -13946,16 +14408,8 @@
               <w:rPr>
                 <w:rFonts w:ascii="Times New Roman" w:hAnsi="Times New Roman" w:cs="Times New Roman"/>
               </w:rPr>
-              <w:t xml:space="preserve">Community Support </w:t>
-            </w:r>
-            <w:proofErr w:type="spellStart"/>
-            <w:r>
-              <w:rPr>
-                <w:rFonts w:ascii="Times New Roman" w:hAnsi="Times New Roman" w:cs="Times New Roman"/>
-              </w:rPr>
-              <w:t>Centres</w:t>
-            </w:r>
-            <w:proofErr w:type="spellEnd"/>
+              <w:t>Community Support Centres</w:t>
+            </w:r>
           </w:p>
         </w:tc>
         <w:tc>
@@ -14193,21 +14647,7 @@
         <w:rPr>
           <w:rFonts w:ascii="Times New Roman" w:hAnsi="Times New Roman" w:cs="Times New Roman"/>
         </w:rPr>
-        <w:t>Meetings/</w:t>
-      </w:r>
-      <w:proofErr w:type="spellStart"/>
-      <w:r>
-        <w:rPr>
-          <w:rFonts w:ascii="Times New Roman" w:hAnsi="Times New Roman" w:cs="Times New Roman"/>
-        </w:rPr>
-        <w:t>Programmes</w:t>
-      </w:r>
-      <w:proofErr w:type="spellEnd"/>
-      <w:r>
-        <w:rPr>
-          <w:rFonts w:ascii="Times New Roman" w:hAnsi="Times New Roman" w:cs="Times New Roman"/>
-        </w:rPr>
-        <w:t xml:space="preserve"> Attended by MO</w:t>
+        <w:t>Meetings/Programmes Attended by MO</w:t>
       </w:r>
       <w:r>
         <w:rPr>
@@ -14246,21 +14686,7 @@
         <w:rPr>
           <w:rFonts w:ascii="Times New Roman" w:hAnsi="Times New Roman" w:cs="Times New Roman"/>
         </w:rPr>
-        <w:t>Meetings/</w:t>
-      </w:r>
-      <w:proofErr w:type="spellStart"/>
-      <w:r>
-        <w:rPr>
-          <w:rFonts w:ascii="Times New Roman" w:hAnsi="Times New Roman" w:cs="Times New Roman"/>
-        </w:rPr>
-        <w:t>Programmes</w:t>
-      </w:r>
-      <w:proofErr w:type="spellEnd"/>
-      <w:r>
-        <w:rPr>
-          <w:rFonts w:ascii="Times New Roman" w:hAnsi="Times New Roman" w:cs="Times New Roman"/>
-        </w:rPr>
-        <w:t xml:space="preserve"> Attended</w:t>
+        <w:t>Meetings/Programmes Attended</w:t>
       </w:r>
     </w:p>
     <w:tbl>
@@ -14295,18 +14721,8 @@
                 <w:b/>
                 <w:bCs/>
               </w:rPr>
-              <w:t>Type of the Meeting/</w:t>
-            </w:r>
-            <w:proofErr w:type="spellStart"/>
-            <w:r>
-              <w:rPr>
-                <w:rFonts w:ascii="Times New Roman" w:hAnsi="Times New Roman" w:cs="Times New Roman"/>
-                <w:b/>
-                <w:bCs/>
-              </w:rPr>
-              <w:t>Programme</w:t>
-            </w:r>
-            <w:proofErr w:type="spellEnd"/>
+              <w:t>Type of the Meeting/Programme</w:t>
+            </w:r>
           </w:p>
         </w:tc>
         <w:tc>
@@ -14751,7 +15167,6 @@
                 <w:rFonts w:ascii="Times New Roman" w:hAnsi="Times New Roman" w:cs="Times New Roman"/>
               </w:rPr>
             </w:pPr>
-            <w:proofErr w:type="spellStart"/>
             <w:r>
               <w:rPr>
                 <w:rFonts w:ascii="Times New Roman" w:hAnsi="Times New Roman" w:cs="Times New Roman"/>
@@ -14768,14 +15183,7 @@
               <w:rPr>
                 <w:rFonts w:ascii="Times New Roman" w:hAnsi="Times New Roman" w:cs="Times New Roman"/>
               </w:rPr>
-              <w:t>social</w:t>
-            </w:r>
-            <w:proofErr w:type="spellEnd"/>
-            <w:r>
-              <w:rPr>
-                <w:rFonts w:ascii="Times New Roman" w:hAnsi="Times New Roman" w:cs="Times New Roman"/>
-              </w:rPr>
-              <w:t xml:space="preserve"> first aid</w:t>
+              <w:t>social first aid</w:t>
             </w:r>
           </w:p>
         </w:tc>
@@ -15026,21 +15434,7 @@
         <w:rPr>
           <w:rFonts w:ascii="Times New Roman" w:hAnsi="Times New Roman" w:cs="Times New Roman"/>
         </w:rPr>
-        <w:t xml:space="preserve"> ………………………………………………………………………………………</w:t>
-      </w:r>
-      <w:proofErr w:type="gramStart"/>
-      <w:r>
-        <w:rPr>
-          <w:rFonts w:ascii="Times New Roman" w:hAnsi="Times New Roman" w:cs="Times New Roman"/>
-        </w:rPr>
-        <w:t>…..</w:t>
-      </w:r>
-      <w:proofErr w:type="gramEnd"/>
-      <w:r>
-        <w:rPr>
-          <w:rFonts w:ascii="Times New Roman" w:hAnsi="Times New Roman" w:cs="Times New Roman"/>
-        </w:rPr>
-        <w:t xml:space="preserve"> </w:t>
+        <w:t xml:space="preserve"> ………………………………………………………………………………………….. </w:t>
       </w:r>
       <w:r>
         <w:rPr>
@@ -15052,16 +15446,8 @@
         <w:rPr>
           <w:rFonts w:ascii="Times New Roman" w:hAnsi="Times New Roman" w:cs="Times New Roman"/>
         </w:rPr>
-        <w:t>…………………………………………………………………………………</w:t>
+        <w:t>………………………………………………………………………………….....</w:t>
       </w:r>
-      <w:proofErr w:type="gramStart"/>
-      <w:r>
-        <w:rPr>
-          <w:rFonts w:ascii="Times New Roman" w:hAnsi="Times New Roman" w:cs="Times New Roman"/>
-        </w:rPr>
-        <w:t>.....</w:t>
-      </w:r>
-      <w:proofErr w:type="gramEnd"/>
     </w:p>
     <w:p>
       <w:pPr>
@@ -15081,16 +15467,8 @@
         <w:rPr>
           <w:rFonts w:ascii="Times New Roman" w:hAnsi="Times New Roman" w:cs="Times New Roman"/>
         </w:rPr>
-        <w:t>………………………………</w:t>
+        <w:t>…………………………………..</w:t>
       </w:r>
-      <w:proofErr w:type="gramStart"/>
-      <w:r>
-        <w:rPr>
-          <w:rFonts w:ascii="Times New Roman" w:hAnsi="Times New Roman" w:cs="Times New Roman"/>
-        </w:rPr>
-        <w:t>…..</w:t>
-      </w:r>
-      <w:proofErr w:type="gramEnd"/>
       <w:r>
         <w:rPr>
           <w:rFonts w:ascii="Times New Roman" w:hAnsi="Times New Roman" w:cs="Times New Roman"/>
@@ -15114,16 +15492,8 @@
         <w:rPr>
           <w:rFonts w:ascii="Times New Roman" w:hAnsi="Times New Roman" w:cs="Times New Roman"/>
         </w:rPr>
-        <w:t>………………………</w:t>
+        <w:t>…………………………..</w:t>
       </w:r>
-      <w:proofErr w:type="gramStart"/>
-      <w:r>
-        <w:rPr>
-          <w:rFonts w:ascii="Times New Roman" w:hAnsi="Times New Roman" w:cs="Times New Roman"/>
-        </w:rPr>
-        <w:t>…..</w:t>
-      </w:r>
-      <w:proofErr w:type="gramEnd"/>
     </w:p>
     <w:p>
       <w:pPr>
@@ -15176,30 +15546,8 @@
         <w:rPr>
           <w:rFonts w:ascii="Times New Roman" w:hAnsi="Times New Roman" w:cs="Times New Roman"/>
         </w:rPr>
-        <w:t>Name: ………………………………………………………………………………………</w:t>
+        <w:t>Name: ………………………………………………………………………………………….. Destination: ………………………………………………………………………………….....</w:t>
       </w:r>
-      <w:proofErr w:type="gramStart"/>
-      <w:r>
-        <w:rPr>
-          <w:rFonts w:ascii="Times New Roman" w:hAnsi="Times New Roman" w:cs="Times New Roman"/>
-        </w:rPr>
-        <w:t>…..</w:t>
-      </w:r>
-      <w:proofErr w:type="gramEnd"/>
-      <w:r>
-        <w:rPr>
-          <w:rFonts w:ascii="Times New Roman" w:hAnsi="Times New Roman" w:cs="Times New Roman"/>
-        </w:rPr>
-        <w:t xml:space="preserve"> Destination: …………………………………………………………………………………</w:t>
-      </w:r>
-      <w:proofErr w:type="gramStart"/>
-      <w:r>
-        <w:rPr>
-          <w:rFonts w:ascii="Times New Roman" w:hAnsi="Times New Roman" w:cs="Times New Roman"/>
-        </w:rPr>
-        <w:t>.....</w:t>
-      </w:r>
-      <w:proofErr w:type="gramEnd"/>
     </w:p>
     <w:p>
       <w:pPr>
@@ -15213,16 +15561,8 @@
         <w:rPr>
           <w:rFonts w:ascii="Times New Roman" w:hAnsi="Times New Roman" w:cs="Times New Roman"/>
         </w:rPr>
-        <w:t>Signature: ………………………………</w:t>
+        <w:t>Signature: …………………………………..</w:t>
       </w:r>
-      <w:proofErr w:type="gramStart"/>
-      <w:r>
-        <w:rPr>
-          <w:rFonts w:ascii="Times New Roman" w:hAnsi="Times New Roman" w:cs="Times New Roman"/>
-        </w:rPr>
-        <w:t>…..</w:t>
-      </w:r>
-      <w:proofErr w:type="gramEnd"/>
       <w:r>
         <w:rPr>
           <w:rFonts w:ascii="Times New Roman" w:hAnsi="Times New Roman" w:cs="Times New Roman"/>
@@ -15240,16 +15580,8 @@
           <w:rFonts w:ascii="Times New Roman" w:hAnsi="Times New Roman" w:cs="Times New Roman"/>
         </w:rPr>
         <w:tab/>
-        <w:t>Date: ………………………</w:t>
+        <w:t>Date: …………………………..</w:t>
       </w:r>
-      <w:proofErr w:type="gramStart"/>
-      <w:r>
-        <w:rPr>
-          <w:rFonts w:ascii="Times New Roman" w:hAnsi="Times New Roman" w:cs="Times New Roman"/>
-        </w:rPr>
-        <w:t>…..</w:t>
-      </w:r>
-      <w:proofErr w:type="gramEnd"/>
     </w:p>
     <w:p>
       <w:pPr>
@@ -15290,21 +15622,7 @@
         <w:rPr>
           <w:rFonts w:ascii="Times New Roman" w:hAnsi="Times New Roman" w:cs="Times New Roman"/>
         </w:rPr>
-        <w:t>Name: ………………………………………………………………………………………</w:t>
-      </w:r>
-      <w:proofErr w:type="gramStart"/>
-      <w:r>
-        <w:rPr>
-          <w:rFonts w:ascii="Times New Roman" w:hAnsi="Times New Roman" w:cs="Times New Roman"/>
-        </w:rPr>
-        <w:t>…..</w:t>
-      </w:r>
-      <w:proofErr w:type="gramEnd"/>
-      <w:r>
-        <w:rPr>
-          <w:rFonts w:ascii="Times New Roman" w:hAnsi="Times New Roman" w:cs="Times New Roman"/>
-        </w:rPr>
-        <w:t xml:space="preserve"> </w:t>
+        <w:t xml:space="preserve">Name: ………………………………………………………………………………………….. </w:t>
       </w:r>
     </w:p>
     <w:p>
@@ -15319,16 +15637,8 @@
         <w:rPr>
           <w:rFonts w:ascii="Times New Roman" w:hAnsi="Times New Roman" w:cs="Times New Roman"/>
         </w:rPr>
-        <w:t>Signature: ………………………………</w:t>
+        <w:t>Signature: …………………………………..</w:t>
       </w:r>
-      <w:proofErr w:type="gramStart"/>
-      <w:r>
-        <w:rPr>
-          <w:rFonts w:ascii="Times New Roman" w:hAnsi="Times New Roman" w:cs="Times New Roman"/>
-        </w:rPr>
-        <w:t>…..</w:t>
-      </w:r>
-      <w:proofErr w:type="gramEnd"/>
       <w:r>
         <w:rPr>
           <w:rFonts w:ascii="Times New Roman" w:hAnsi="Times New Roman" w:cs="Times New Roman"/>
@@ -15346,16 +15656,8 @@
           <w:rFonts w:ascii="Times New Roman" w:hAnsi="Times New Roman" w:cs="Times New Roman"/>
         </w:rPr>
         <w:tab/>
-        <w:t>Date: ………………………</w:t>
+        <w:t>Date: …………………………..</w:t>
       </w:r>
-      <w:proofErr w:type="gramStart"/>
-      <w:r>
-        <w:rPr>
-          <w:rFonts w:ascii="Times New Roman" w:hAnsi="Times New Roman" w:cs="Times New Roman"/>
-        </w:rPr>
-        <w:t>…..</w:t>
-      </w:r>
-      <w:proofErr w:type="gramEnd"/>
     </w:p>
     <w:sectPr>
       <w:pgSz w:w="12240" w:h="15840"/>

</xml_diff>